<commit_message>
Se abstrae a QMP y al command de la existencia de OW y AW
</commit_message>
<xml_diff>
--- a/Diseño del TP/Categorías.docx
+++ b/Diseño del TP/Categorías.docx
@@ -5,24 +5,25 @@
     <w:tbl>
       <w:tblPr>
         <w:tblStyle w:val="TableGrid"/>
-        <w:tblW w:w="10044" w:type="dxa"/>
+        <w:tblpPr w:leftFromText="141" w:rightFromText="141" w:horzAnchor="margin" w:tblpY="739"/>
+        <w:tblW w:w="14293" w:type="dxa"/>
         <w:tblLook w:val="04A0" w:firstRow="1" w:lastRow="0" w:firstColumn="1" w:lastColumn="0" w:noHBand="0" w:noVBand="1"/>
       </w:tblPr>
       <w:tblGrid>
-        <w:gridCol w:w="2660"/>
-        <w:gridCol w:w="2600"/>
-        <w:gridCol w:w="1264"/>
-        <w:gridCol w:w="1198"/>
-        <w:gridCol w:w="1200"/>
-        <w:gridCol w:w="1122"/>
+        <w:gridCol w:w="2557"/>
+        <w:gridCol w:w="3415"/>
+        <w:gridCol w:w="2062"/>
+        <w:gridCol w:w="1889"/>
+        <w:gridCol w:w="3297"/>
+        <w:gridCol w:w="1073"/>
       </w:tblGrid>
       <w:tr>
         <w:trPr>
-          <w:trHeight w:val="353"/>
+          <w:trHeight w:val="360"/>
         </w:trPr>
         <w:tc>
           <w:tcPr>
-            <w:tcW w:w="2660" w:type="dxa"/>
+            <w:tcW w:w="2557" w:type="dxa"/>
             <w:vMerge w:val="restart"/>
             <w:shd w:val="clear" w:color="auto" w:fill="C5E0B3" w:themeFill="accent6" w:themeFillTint="66"/>
             <w:vAlign w:val="center"/>
@@ -54,7 +55,7 @@
         </w:tc>
         <w:tc>
           <w:tcPr>
-            <w:tcW w:w="7384" w:type="dxa"/>
+            <w:tcW w:w="11736" w:type="dxa"/>
             <w:gridSpan w:val="5"/>
             <w:shd w:val="clear" w:color="auto" w:fill="C5E0B3" w:themeFill="accent6" w:themeFillTint="66"/>
             <w:vAlign w:val="center"/>
@@ -77,11 +78,11 @@
       </w:tr>
       <w:tr>
         <w:trPr>
-          <w:trHeight w:val="875"/>
+          <w:trHeight w:val="893"/>
         </w:trPr>
         <w:tc>
           <w:tcPr>
-            <w:tcW w:w="2660" w:type="dxa"/>
+            <w:tcW w:w="2557" w:type="dxa"/>
             <w:vMerge/>
             <w:shd w:val="clear" w:color="auto" w:fill="C5E0B3" w:themeFill="accent6" w:themeFillTint="66"/>
           </w:tcPr>
@@ -101,7 +102,7 @@
         </w:tc>
         <w:tc>
           <w:tcPr>
-            <w:tcW w:w="2600" w:type="dxa"/>
+            <w:tcW w:w="3415" w:type="dxa"/>
             <w:shd w:val="clear" w:color="auto" w:fill="C5E0B3" w:themeFill="accent6" w:themeFillTint="66"/>
           </w:tcPr>
           <w:p>
@@ -120,7 +121,7 @@
         </w:tc>
         <w:tc>
           <w:tcPr>
-            <w:tcW w:w="1264" w:type="dxa"/>
+            <w:tcW w:w="2062" w:type="dxa"/>
             <w:shd w:val="clear" w:color="auto" w:fill="C5E0B3" w:themeFill="accent6" w:themeFillTint="66"/>
           </w:tcPr>
           <w:p>
@@ -152,7 +153,7 @@
         </w:tc>
         <w:tc>
           <w:tcPr>
-            <w:tcW w:w="1198" w:type="dxa"/>
+            <w:tcW w:w="1889" w:type="dxa"/>
             <w:shd w:val="clear" w:color="auto" w:fill="C5E0B3" w:themeFill="accent6" w:themeFillTint="66"/>
           </w:tcPr>
           <w:p>
@@ -184,7 +185,7 @@
         </w:tc>
         <w:tc>
           <w:tcPr>
-            <w:tcW w:w="1200" w:type="dxa"/>
+            <w:tcW w:w="3297" w:type="dxa"/>
             <w:shd w:val="clear" w:color="auto" w:fill="C5E0B3" w:themeFill="accent6" w:themeFillTint="66"/>
           </w:tcPr>
           <w:p>
@@ -228,7 +229,7 @@
         </w:tc>
         <w:tc>
           <w:tcPr>
-            <w:tcW w:w="1122" w:type="dxa"/>
+            <w:tcW w:w="1073" w:type="dxa"/>
             <w:shd w:val="clear" w:color="auto" w:fill="C5E0B3" w:themeFill="accent6" w:themeFillTint="66"/>
           </w:tcPr>
           <w:p>
@@ -248,11 +249,11 @@
       </w:tr>
       <w:tr>
         <w:trPr>
-          <w:trHeight w:val="635"/>
+          <w:trHeight w:val="648"/>
         </w:trPr>
         <w:tc>
           <w:tcPr>
-            <w:tcW w:w="2660" w:type="dxa"/>
+            <w:tcW w:w="2557" w:type="dxa"/>
           </w:tcPr>
           <w:p>
             <w:pPr>
@@ -304,137 +305,55 @@
                 <w:szCs w:val="24"/>
               </w:rPr>
             </w:pPr>
-          </w:p>
-        </w:tc>
-        <w:tc>
-          <w:tcPr>
-            <w:tcW w:w="2600" w:type="dxa"/>
-          </w:tcPr>
-          <w:p>
-            <w:pPr>
-              <w:rPr>
-                <w:rFonts w:cstheme="minorHAnsi"/>
-              </w:rPr>
-            </w:pPr>
-            <w:r>
-              <w:rPr>
-                <w:rFonts w:cstheme="minorHAnsi"/>
-              </w:rPr>
-              <w:t xml:space="preserve">(0o+) SOMBRERO, MEDIAS, PULSERA, </w:t>
-            </w:r>
-            <w:bookmarkStart w:id="0" w:name="_GoBack"/>
-            <w:bookmarkEnd w:id="0"/>
-          </w:p>
-        </w:tc>
-        <w:tc>
-          <w:tcPr>
-            <w:tcW w:w="1264" w:type="dxa"/>
-          </w:tcPr>
-          <w:p>
-            <w:pPr>
-              <w:rPr>
-                <w:rFonts w:cstheme="minorHAnsi"/>
-              </w:rPr>
-            </w:pPr>
-            <w:r>
-              <w:rPr>
-                <w:rFonts w:cstheme="minorHAnsi"/>
-              </w:rPr>
-              <w:t>(</w:t>
-            </w:r>
-            <w:r>
-              <w:rPr>
-                <w:rFonts w:cstheme="minorHAnsi"/>
-              </w:rPr>
-              <w:t>CAPA1+</w:t>
-            </w:r>
-            <w:r>
-              <w:rPr>
-                <w:rFonts w:cstheme="minorHAnsi"/>
-              </w:rPr>
-              <w:t xml:space="preserve">1) </w:t>
-            </w:r>
-          </w:p>
-          <w:p>
-            <w:pPr>
-              <w:rPr>
-                <w:rFonts w:cstheme="minorHAnsi"/>
-              </w:rPr>
-            </w:pPr>
-            <w:r>
-              <w:rPr>
-                <w:rFonts w:cstheme="minorHAnsi"/>
-              </w:rPr>
-              <w:t>GORRO,</w:t>
-            </w:r>
-          </w:p>
-          <w:p>
-            <w:pPr>
-              <w:rPr>
-                <w:rFonts w:cstheme="minorHAnsi"/>
-              </w:rPr>
-            </w:pPr>
-          </w:p>
-        </w:tc>
-        <w:tc>
-          <w:tcPr>
-            <w:tcW w:w="1198" w:type="dxa"/>
-          </w:tcPr>
-          <w:p>
-            <w:pPr>
-              <w:rPr>
-                <w:rFonts w:cstheme="minorHAnsi"/>
-              </w:rPr>
-            </w:pPr>
-            <w:r>
-              <w:rPr>
-                <w:rFonts w:cstheme="minorHAnsi"/>
-              </w:rPr>
-              <w:t>(</w:t>
-            </w:r>
-            <w:r>
-              <w:rPr>
-                <w:rFonts w:cstheme="minorHAnsi"/>
-              </w:rPr>
-              <w:t>CAPA2+1</w:t>
-            </w:r>
-            <w:r>
-              <w:rPr>
-                <w:rFonts w:cstheme="minorHAnsi"/>
-              </w:rPr>
-              <w:t>)</w:t>
-            </w:r>
-          </w:p>
-          <w:p>
-            <w:pPr>
-              <w:rPr>
-                <w:rFonts w:cstheme="minorHAnsi"/>
-              </w:rPr>
-            </w:pPr>
-            <w:r>
-              <w:rPr>
-                <w:rFonts w:cstheme="minorHAnsi"/>
-              </w:rPr>
-              <w:t>BUFANDA,</w:t>
-            </w:r>
-          </w:p>
-          <w:p>
-            <w:pPr>
-              <w:rPr>
-                <w:rFonts w:cstheme="minorHAnsi"/>
-              </w:rPr>
-            </w:pPr>
-            <w:r>
-              <w:rPr>
-                <w:rFonts w:cstheme="minorHAnsi"/>
-              </w:rPr>
-              <w:t>CALZAS</w:t>
-            </w:r>
-          </w:p>
-        </w:tc>
-        <w:tc>
-          <w:tcPr>
-            <w:tcW w:w="1200" w:type="dxa"/>
+            <w:r>
+              <w:rPr>
+                <w:rFonts w:cstheme="minorHAnsi"/>
+                <w:sz w:val="24"/>
+                <w:szCs w:val="24"/>
+              </w:rPr>
+              <w:t>//SÓLO AFECTA FACHA</w:t>
+            </w:r>
+          </w:p>
+        </w:tc>
+        <w:tc>
+          <w:tcPr>
+            <w:tcW w:w="3415" w:type="dxa"/>
+          </w:tcPr>
+          <w:p>
+            <w:pPr>
+              <w:rPr>
+                <w:rFonts w:cstheme="minorHAnsi"/>
+              </w:rPr>
+            </w:pPr>
+            <w:r>
+              <w:rPr>
+                <w:rFonts w:cstheme="minorHAnsi"/>
+              </w:rPr>
+              <w:t xml:space="preserve">(0o+) SOMBRERO, PULSERA, </w:t>
+            </w:r>
+          </w:p>
+        </w:tc>
+        <w:tc>
+          <w:tcPr>
+            <w:tcW w:w="2062" w:type="dxa"/>
+          </w:tcPr>
+          <w:p>
+            <w:pPr>
+              <w:rPr>
+                <w:rFonts w:cstheme="minorHAnsi"/>
+              </w:rPr>
+            </w:pPr>
+            <w:r>
+              <w:rPr>
+                <w:rFonts w:cstheme="minorHAnsi"/>
+              </w:rPr>
+              <w:t>MEDIAS</w:t>
+            </w:r>
+          </w:p>
+        </w:tc>
+        <w:tc>
+          <w:tcPr>
+            <w:tcW w:w="1889" w:type="dxa"/>
           </w:tcPr>
           <w:p>
             <w:pPr>
@@ -452,7 +371,25 @@
         </w:tc>
         <w:tc>
           <w:tcPr>
-            <w:tcW w:w="1122" w:type="dxa"/>
+            <w:tcW w:w="3297" w:type="dxa"/>
+          </w:tcPr>
+          <w:p>
+            <w:pPr>
+              <w:rPr>
+                <w:rFonts w:cstheme="minorHAnsi"/>
+              </w:rPr>
+            </w:pPr>
+            <w:r>
+              <w:rPr>
+                <w:rFonts w:cstheme="minorHAnsi"/>
+              </w:rPr>
+              <w:t>-</w:t>
+            </w:r>
+          </w:p>
+        </w:tc>
+        <w:tc>
+          <w:tcPr>
+            <w:tcW w:w="1073" w:type="dxa"/>
           </w:tcPr>
           <w:p>
             <w:pPr>
@@ -465,11 +402,11 @@
       </w:tr>
       <w:tr>
         <w:trPr>
-          <w:trHeight w:val="644"/>
+          <w:trHeight w:val="657"/>
         </w:trPr>
         <w:tc>
           <w:tcPr>
-            <w:tcW w:w="2660" w:type="dxa"/>
+            <w:tcW w:w="2557" w:type="dxa"/>
             <w:shd w:val="clear" w:color="auto" w:fill="E7E6E6" w:themeFill="background2"/>
           </w:tcPr>
           <w:p>
@@ -506,7 +443,7 @@
         </w:tc>
         <w:tc>
           <w:tcPr>
-            <w:tcW w:w="2600" w:type="dxa"/>
+            <w:tcW w:w="3415" w:type="dxa"/>
             <w:shd w:val="clear" w:color="auto" w:fill="E7E6E6" w:themeFill="background2"/>
           </w:tcPr>
           <w:p>
@@ -525,7 +462,7 @@
         </w:tc>
         <w:tc>
           <w:tcPr>
-            <w:tcW w:w="1264" w:type="dxa"/>
+            <w:tcW w:w="2062" w:type="dxa"/>
             <w:shd w:val="clear" w:color="auto" w:fill="E7E6E6" w:themeFill="background2"/>
           </w:tcPr>
           <w:p>
@@ -557,7 +494,7 @@
         </w:tc>
         <w:tc>
           <w:tcPr>
-            <w:tcW w:w="1198" w:type="dxa"/>
+            <w:tcW w:w="1889" w:type="dxa"/>
             <w:shd w:val="clear" w:color="auto" w:fill="E7E6E6" w:themeFill="background2"/>
           </w:tcPr>
           <w:p>
@@ -576,7 +513,7 @@
         </w:tc>
         <w:tc>
           <w:tcPr>
-            <w:tcW w:w="1200" w:type="dxa"/>
+            <w:tcW w:w="3297" w:type="dxa"/>
             <w:shd w:val="clear" w:color="auto" w:fill="E7E6E6" w:themeFill="background2"/>
           </w:tcPr>
           <w:p>
@@ -595,7 +532,7 @@
         </w:tc>
         <w:tc>
           <w:tcPr>
-            <w:tcW w:w="1122" w:type="dxa"/>
+            <w:tcW w:w="1073" w:type="dxa"/>
             <w:shd w:val="clear" w:color="auto" w:fill="E7E6E6" w:themeFill="background2"/>
           </w:tcPr>
           <w:p>
@@ -615,23 +552,16 @@
       </w:tr>
       <w:tr>
         <w:trPr>
-          <w:trHeight w:val="635"/>
+          <w:trHeight w:val="657"/>
         </w:trPr>
         <w:tc>
           <w:tcPr>
-            <w:tcW w:w="2660" w:type="dxa"/>
+            <w:tcW w:w="2557" w:type="dxa"/>
+            <w:shd w:val="clear" w:color="auto" w:fill="auto"/>
           </w:tcPr>
           <w:p>
             <w:pPr>
               <w:jc w:val="center"/>
-              <w:rPr>
-                <w:rFonts w:eastAsia="Times New Roman" w:cstheme="minorHAnsi"/>
-                <w:sz w:val="24"/>
-                <w:szCs w:val="24"/>
-                <w:lang w:eastAsia="es-AR"/>
-              </w:rPr>
-            </w:pPr>
-            <w:r>
               <w:rPr>
                 <w:rFonts w:eastAsia="Times New Roman" w:cstheme="minorHAnsi"/>
                 <w:color w:val="000000"/>
@@ -639,317 +569,6 @@
                 <w:szCs w:val="24"/>
                 <w:lang w:eastAsia="es-AR"/>
               </w:rPr>
-              <w:t>PARTE_SUPERIOR</w:t>
-            </w:r>
-          </w:p>
-          <w:p>
-            <w:pPr>
-              <w:jc w:val="center"/>
-              <w:rPr>
-                <w:rFonts w:cstheme="minorHAnsi"/>
-                <w:sz w:val="24"/>
-                <w:szCs w:val="24"/>
-              </w:rPr>
-            </w:pPr>
-          </w:p>
-        </w:tc>
-        <w:tc>
-          <w:tcPr>
-            <w:tcW w:w="2600" w:type="dxa"/>
-          </w:tcPr>
-          <w:p>
-            <w:pPr>
-              <w:tabs>
-                <w:tab w:val="left" w:pos="1315"/>
-              </w:tabs>
-              <w:rPr>
-                <w:rFonts w:cstheme="minorHAnsi"/>
-              </w:rPr>
-            </w:pPr>
-            <w:r>
-              <w:rPr>
-                <w:rFonts w:cstheme="minorHAnsi"/>
-              </w:rPr>
-              <w:t>REMERA</w:t>
-            </w:r>
-            <w:r>
-              <w:rPr>
-                <w:rFonts w:cstheme="minorHAnsi"/>
-              </w:rPr>
-              <w:t>_MANGA_CORTA,</w:t>
-            </w:r>
-          </w:p>
-          <w:p>
-            <w:pPr>
-              <w:tabs>
-                <w:tab w:val="left" w:pos="1315"/>
-              </w:tabs>
-              <w:rPr>
-                <w:rFonts w:cstheme="minorHAnsi"/>
-              </w:rPr>
-            </w:pPr>
-            <w:r>
-              <w:rPr>
-                <w:rFonts w:cstheme="minorHAnsi"/>
-              </w:rPr>
-              <w:t>REMERA</w:t>
-            </w:r>
-            <w:r>
-              <w:rPr>
-                <w:rFonts w:cstheme="minorHAnsi"/>
-              </w:rPr>
-              <w:t>_SIN_MANGA</w:t>
-            </w:r>
-            <w:r>
-              <w:rPr>
-                <w:rFonts w:cstheme="minorHAnsi"/>
-              </w:rPr>
-              <w:t>,</w:t>
-            </w:r>
-          </w:p>
-          <w:p>
-            <w:pPr>
-              <w:tabs>
-                <w:tab w:val="left" w:pos="1315"/>
-              </w:tabs>
-              <w:rPr>
-                <w:rFonts w:cstheme="minorHAnsi"/>
-              </w:rPr>
-            </w:pPr>
-            <w:r>
-              <w:rPr>
-                <w:rFonts w:cstheme="minorHAnsi"/>
-              </w:rPr>
-              <w:t>CAMISA,</w:t>
-            </w:r>
-          </w:p>
-          <w:p>
-            <w:pPr>
-              <w:tabs>
-                <w:tab w:val="left" w:pos="1315"/>
-              </w:tabs>
-              <w:rPr>
-                <w:rFonts w:cstheme="minorHAnsi"/>
-              </w:rPr>
-            </w:pPr>
-            <w:r>
-              <w:rPr>
-                <w:rFonts w:cstheme="minorHAnsi"/>
-              </w:rPr>
-              <w:t>CHOMBA,</w:t>
-            </w:r>
-          </w:p>
-          <w:p>
-            <w:pPr>
-              <w:tabs>
-                <w:tab w:val="left" w:pos="1315"/>
-              </w:tabs>
-              <w:rPr>
-                <w:rFonts w:cstheme="minorHAnsi"/>
-              </w:rPr>
-            </w:pPr>
-          </w:p>
-          <w:p>
-            <w:pPr>
-              <w:tabs>
-                <w:tab w:val="left" w:pos="1315"/>
-              </w:tabs>
-              <w:rPr>
-                <w:rFonts w:cstheme="minorHAnsi"/>
-              </w:rPr>
-            </w:pPr>
-            <w:r>
-              <w:rPr>
-                <w:rFonts w:cstheme="minorHAnsi"/>
-              </w:rPr>
-              <w:tab/>
-            </w:r>
-          </w:p>
-          <w:p>
-            <w:pPr>
-              <w:rPr>
-                <w:rFonts w:cstheme="minorHAnsi"/>
-              </w:rPr>
-            </w:pPr>
-          </w:p>
-        </w:tc>
-        <w:tc>
-          <w:tcPr>
-            <w:tcW w:w="1264" w:type="dxa"/>
-          </w:tcPr>
-          <w:p>
-            <w:pPr>
-              <w:rPr>
-                <w:rFonts w:cstheme="minorHAnsi"/>
-              </w:rPr>
-            </w:pPr>
-            <w:r>
-              <w:rPr>
-                <w:rFonts w:cstheme="minorHAnsi"/>
-              </w:rPr>
-              <w:t>(</w:t>
-            </w:r>
-            <w:r>
-              <w:rPr>
-                <w:rFonts w:cstheme="minorHAnsi"/>
-              </w:rPr>
-              <w:t>CAPA1+</w:t>
-            </w:r>
-            <w:r>
-              <w:rPr>
-                <w:rFonts w:cstheme="minorHAnsi"/>
-              </w:rPr>
-              <w:t>1)</w:t>
-            </w:r>
-          </w:p>
-          <w:p>
-            <w:pPr>
-              <w:rPr>
-                <w:rFonts w:cstheme="minorHAnsi"/>
-              </w:rPr>
-            </w:pPr>
-            <w:r>
-              <w:rPr>
-                <w:rFonts w:cstheme="minorHAnsi"/>
-              </w:rPr>
-              <w:t>BUZO</w:t>
-            </w:r>
-          </w:p>
-        </w:tc>
-        <w:tc>
-          <w:tcPr>
-            <w:tcW w:w="1198" w:type="dxa"/>
-          </w:tcPr>
-          <w:p>
-            <w:pPr>
-              <w:rPr>
-                <w:rFonts w:cstheme="minorHAnsi"/>
-              </w:rPr>
-            </w:pPr>
-            <w:r>
-              <w:rPr>
-                <w:rFonts w:cstheme="minorHAnsi"/>
-              </w:rPr>
-              <w:t>(</w:t>
-            </w:r>
-            <w:r>
-              <w:rPr>
-                <w:rFonts w:cstheme="minorHAnsi"/>
-              </w:rPr>
-              <w:t>CAPA</w:t>
-            </w:r>
-            <w:r>
-              <w:rPr>
-                <w:rFonts w:cstheme="minorHAnsi"/>
-              </w:rPr>
-              <w:t>2</w:t>
-            </w:r>
-            <w:r>
-              <w:rPr>
-                <w:rFonts w:cstheme="minorHAnsi"/>
-              </w:rPr>
-              <w:t>+</w:t>
-            </w:r>
-            <w:r>
-              <w:rPr>
-                <w:rFonts w:cstheme="minorHAnsi"/>
-              </w:rPr>
-              <w:t>1</w:t>
-            </w:r>
-            <w:r>
-              <w:rPr>
-                <w:rFonts w:cstheme="minorHAnsi"/>
-              </w:rPr>
-              <w:t>)</w:t>
-            </w:r>
-          </w:p>
-          <w:p>
-            <w:pPr>
-              <w:rPr>
-                <w:rFonts w:cstheme="minorHAnsi"/>
-              </w:rPr>
-            </w:pPr>
-            <w:r>
-              <w:rPr>
-                <w:rFonts w:cstheme="minorHAnsi"/>
-              </w:rPr>
-              <w:t>CAMPERA</w:t>
-            </w:r>
-          </w:p>
-        </w:tc>
-        <w:tc>
-          <w:tcPr>
-            <w:tcW w:w="1200" w:type="dxa"/>
-          </w:tcPr>
-          <w:p>
-            <w:pPr>
-              <w:rPr>
-                <w:rFonts w:cstheme="minorHAnsi"/>
-              </w:rPr>
-            </w:pPr>
-            <w:r>
-              <w:rPr>
-                <w:rFonts w:cstheme="minorHAnsi"/>
-              </w:rPr>
-              <w:t>(</w:t>
-            </w:r>
-            <w:r>
-              <w:rPr>
-                <w:rFonts w:cstheme="minorHAnsi"/>
-              </w:rPr>
-              <w:t>CAPA3+1</w:t>
-            </w:r>
-            <w:r>
-              <w:rPr>
-                <w:rFonts w:cstheme="minorHAnsi"/>
-              </w:rPr>
-              <w:t>)</w:t>
-            </w:r>
-          </w:p>
-          <w:p>
-            <w:pPr>
-              <w:rPr>
-                <w:rFonts w:cstheme="minorHAnsi"/>
-              </w:rPr>
-            </w:pPr>
-            <w:r>
-              <w:rPr>
-                <w:rFonts w:cstheme="minorHAnsi"/>
-              </w:rPr>
-              <w:t>ROPA_ TERMICA</w:t>
-            </w:r>
-          </w:p>
-        </w:tc>
-        <w:tc>
-          <w:tcPr>
-            <w:tcW w:w="1122" w:type="dxa"/>
-          </w:tcPr>
-          <w:p>
-            <w:pPr>
-              <w:rPr>
-                <w:rFonts w:cstheme="minorHAnsi"/>
-              </w:rPr>
-            </w:pPr>
-          </w:p>
-        </w:tc>
-      </w:tr>
-      <w:tr>
-        <w:trPr>
-          <w:trHeight w:val="644"/>
-        </w:trPr>
-        <w:tc>
-          <w:tcPr>
-            <w:tcW w:w="2660" w:type="dxa"/>
-          </w:tcPr>
-          <w:p>
-            <w:pPr>
-              <w:jc w:val="center"/>
-              <w:rPr>
-                <w:rFonts w:eastAsia="Times New Roman" w:cstheme="minorHAnsi"/>
-                <w:sz w:val="24"/>
-                <w:szCs w:val="24"/>
-                <w:lang w:eastAsia="es-AR"/>
-              </w:rPr>
             </w:pPr>
             <w:r>
               <w:rPr>
@@ -959,103 +578,14 @@
                 <w:szCs w:val="24"/>
                 <w:lang w:eastAsia="es-AR"/>
               </w:rPr>
-              <w:t>PARTE_INFERIOR</w:t>
-            </w:r>
-          </w:p>
-          <w:p>
-            <w:pPr>
-              <w:jc w:val="center"/>
-              <w:rPr>
-                <w:rFonts w:cstheme="minorHAnsi"/>
-                <w:sz w:val="24"/>
-                <w:szCs w:val="24"/>
-              </w:rPr>
-            </w:pPr>
-          </w:p>
-        </w:tc>
-        <w:tc>
-          <w:tcPr>
-            <w:tcW w:w="2600" w:type="dxa"/>
-          </w:tcPr>
-          <w:p>
-            <w:pPr>
-              <w:rPr>
-                <w:rFonts w:cstheme="minorHAnsi"/>
-              </w:rPr>
-            </w:pPr>
-            <w:r>
-              <w:rPr>
-                <w:rFonts w:cstheme="minorHAnsi"/>
-              </w:rPr>
-              <w:t>ROPA INTERIOR</w:t>
-            </w:r>
-          </w:p>
-        </w:tc>
-        <w:tc>
-          <w:tcPr>
-            <w:tcW w:w="1264" w:type="dxa"/>
-          </w:tcPr>
-          <w:p>
-            <w:pPr>
-              <w:rPr>
-                <w:rFonts w:cstheme="minorHAnsi"/>
-              </w:rPr>
-            </w:pPr>
-            <w:r>
-              <w:rPr>
-                <w:rFonts w:cstheme="minorHAnsi"/>
-              </w:rPr>
-              <w:t>(</w:t>
-            </w:r>
-            <w:r>
-              <w:rPr>
-                <w:rFonts w:cstheme="minorHAnsi"/>
-              </w:rPr>
-              <w:t>CAPA1</w:t>
-            </w:r>
-            <w:r>
-              <w:rPr>
-                <w:rFonts w:cstheme="minorHAnsi"/>
-              </w:rPr>
-              <w:t>+</w:t>
-            </w:r>
-            <w:r>
-              <w:rPr>
-                <w:rFonts w:cstheme="minorHAnsi"/>
-              </w:rPr>
-              <w:t>1)</w:t>
-            </w:r>
-          </w:p>
-          <w:p>
-            <w:pPr>
-              <w:rPr>
-                <w:rFonts w:cstheme="minorHAnsi"/>
-              </w:rPr>
-            </w:pPr>
-            <w:r>
-              <w:rPr>
-                <w:rFonts w:cstheme="minorHAnsi"/>
-              </w:rPr>
-              <w:t>JEAN</w:t>
-            </w:r>
-          </w:p>
-          <w:p>
-            <w:pPr>
-              <w:rPr>
-                <w:rFonts w:cstheme="minorHAnsi"/>
-              </w:rPr>
-            </w:pPr>
-            <w:r>
-              <w:rPr>
-                <w:rFonts w:cstheme="minorHAnsi"/>
-              </w:rPr>
-              <w:t>FALDA</w:t>
-            </w:r>
-          </w:p>
-        </w:tc>
-        <w:tc>
-          <w:tcPr>
-            <w:tcW w:w="1198" w:type="dxa"/>
+              <w:t>CABEZA</w:t>
+            </w:r>
+          </w:p>
+        </w:tc>
+        <w:tc>
+          <w:tcPr>
+            <w:tcW w:w="3415" w:type="dxa"/>
+            <w:shd w:val="clear" w:color="auto" w:fill="auto"/>
           </w:tcPr>
           <w:p>
             <w:pPr>
@@ -1073,48 +603,114 @@
         </w:tc>
         <w:tc>
           <w:tcPr>
-            <w:tcW w:w="1200" w:type="dxa"/>
-          </w:tcPr>
-          <w:p>
-            <w:pPr>
-              <w:rPr>
-                <w:rFonts w:cstheme="minorHAnsi"/>
-              </w:rPr>
-            </w:pPr>
-            <w:r>
-              <w:rPr>
-                <w:rFonts w:cstheme="minorHAnsi"/>
-              </w:rPr>
-              <w:t>-</w:t>
-            </w:r>
-          </w:p>
-        </w:tc>
-        <w:tc>
-          <w:tcPr>
-            <w:tcW w:w="1122" w:type="dxa"/>
-          </w:tcPr>
-          <w:p>
-            <w:pPr>
-              <w:rPr>
-                <w:rFonts w:cstheme="minorHAnsi"/>
-              </w:rPr>
-            </w:pPr>
-            <w:r>
-              <w:rPr>
-                <w:rFonts w:cstheme="minorHAnsi"/>
-              </w:rPr>
-              <w:t>-</w:t>
-            </w:r>
+            <w:tcW w:w="2062" w:type="dxa"/>
+            <w:shd w:val="clear" w:color="auto" w:fill="auto"/>
+          </w:tcPr>
+          <w:p>
+            <w:pPr>
+              <w:rPr>
+                <w:rFonts w:cstheme="minorHAnsi"/>
+              </w:rPr>
+            </w:pPr>
+            <w:r>
+              <w:rPr>
+                <w:rFonts w:cstheme="minorHAnsi"/>
+              </w:rPr>
+              <w:t>(1 DE ESTACAPA)</w:t>
+            </w:r>
+          </w:p>
+          <w:p>
+            <w:pPr>
+              <w:rPr>
+                <w:rFonts w:cstheme="minorHAnsi"/>
+              </w:rPr>
+            </w:pPr>
+            <w:r>
+              <w:rPr>
+                <w:rFonts w:cstheme="minorHAnsi"/>
+              </w:rPr>
+              <w:t>GORRO</w:t>
+            </w:r>
+            <w:r>
+              <w:rPr>
+                <w:rFonts w:cstheme="minorHAnsi"/>
+              </w:rPr>
+              <w:t>_P_EL_FRIO,</w:t>
+            </w:r>
+          </w:p>
+          <w:p>
+            <w:pPr>
+              <w:rPr>
+                <w:rFonts w:cstheme="minorHAnsi"/>
+              </w:rPr>
+            </w:pPr>
+            <w:r>
+              <w:rPr>
+                <w:rFonts w:cstheme="minorHAnsi"/>
+              </w:rPr>
+              <w:t>BUFANDA</w:t>
+            </w:r>
+          </w:p>
+        </w:tc>
+        <w:tc>
+          <w:tcPr>
+            <w:tcW w:w="1889" w:type="dxa"/>
+            <w:shd w:val="clear" w:color="auto" w:fill="auto"/>
+          </w:tcPr>
+          <w:p>
+            <w:pPr>
+              <w:rPr>
+                <w:rFonts w:cstheme="minorHAnsi"/>
+              </w:rPr>
+            </w:pPr>
+            <w:r>
+              <w:rPr>
+                <w:rFonts w:cstheme="minorHAnsi"/>
+              </w:rPr>
+              <w:t>(2 DE CAPA2)</w:t>
+            </w:r>
+          </w:p>
+        </w:tc>
+        <w:tc>
+          <w:tcPr>
+            <w:tcW w:w="3297" w:type="dxa"/>
+            <w:shd w:val="clear" w:color="auto" w:fill="auto"/>
+          </w:tcPr>
+          <w:p>
+            <w:pPr>
+              <w:rPr>
+                <w:rFonts w:cstheme="minorHAnsi"/>
+              </w:rPr>
+            </w:pPr>
+            <w:r>
+              <w:rPr>
+                <w:rFonts w:cstheme="minorHAnsi"/>
+              </w:rPr>
+              <w:t>(2 DE CAPA2)</w:t>
+            </w:r>
+          </w:p>
+        </w:tc>
+        <w:tc>
+          <w:tcPr>
+            <w:tcW w:w="1073" w:type="dxa"/>
+            <w:shd w:val="clear" w:color="auto" w:fill="auto"/>
+          </w:tcPr>
+          <w:p>
+            <w:pPr>
+              <w:rPr>
+                <w:rFonts w:cstheme="minorHAnsi"/>
+              </w:rPr>
+            </w:pPr>
           </w:p>
         </w:tc>
       </w:tr>
       <w:tr>
         <w:trPr>
-          <w:trHeight w:val="698"/>
+          <w:trHeight w:val="648"/>
         </w:trPr>
         <w:tc>
           <w:tcPr>
-            <w:tcW w:w="2660" w:type="dxa"/>
+            <w:tcW w:w="2557" w:type="dxa"/>
           </w:tcPr>
           <w:p>
             <w:pPr>
@@ -1134,9 +730,458 @@
                 <w:szCs w:val="24"/>
                 <w:lang w:eastAsia="es-AR"/>
               </w:rPr>
-              <w:t>CALZADO</w:t>
-            </w:r>
-          </w:p>
+              <w:t>PARTE_SUPERIOR</w:t>
+            </w:r>
+          </w:p>
+          <w:p>
+            <w:pPr>
+              <w:jc w:val="center"/>
+              <w:rPr>
+                <w:rFonts w:cstheme="minorHAnsi"/>
+                <w:sz w:val="24"/>
+                <w:szCs w:val="24"/>
+              </w:rPr>
+            </w:pPr>
+          </w:p>
+        </w:tc>
+        <w:tc>
+          <w:tcPr>
+            <w:tcW w:w="3415" w:type="dxa"/>
+          </w:tcPr>
+          <w:p>
+            <w:pPr>
+              <w:rPr>
+                <w:rFonts w:cstheme="minorHAnsi"/>
+              </w:rPr>
+            </w:pPr>
+            <w:r>
+              <w:rPr>
+                <w:rFonts w:cstheme="minorHAnsi"/>
+              </w:rPr>
+              <w:t>(</w:t>
+            </w:r>
+            <w:r>
+              <w:rPr>
+                <w:rFonts w:cstheme="minorHAnsi"/>
+              </w:rPr>
+              <w:t>1 DE ESTACAPA</w:t>
+            </w:r>
+            <w:r>
+              <w:rPr>
+                <w:rFonts w:cstheme="minorHAnsi"/>
+              </w:rPr>
+              <w:t>)</w:t>
+            </w:r>
+          </w:p>
+          <w:p>
+            <w:pPr>
+              <w:pStyle w:val="ListParagraph"/>
+              <w:numPr>
+                <w:ilvl w:val="0"/>
+                <w:numId w:val="1"/>
+              </w:numPr>
+              <w:tabs>
+                <w:tab w:val="left" w:pos="1315"/>
+              </w:tabs>
+              <w:rPr>
+                <w:rFonts w:cstheme="minorHAnsi"/>
+              </w:rPr>
+            </w:pPr>
+            <w:r>
+              <w:rPr>
+                <w:rFonts w:cstheme="minorHAnsi"/>
+              </w:rPr>
+              <w:t>REMERA</w:t>
+            </w:r>
+            <w:r>
+              <w:rPr>
+                <w:rFonts w:cstheme="minorHAnsi"/>
+              </w:rPr>
+              <w:t>_MANGA_CORTA,</w:t>
+            </w:r>
+          </w:p>
+          <w:p>
+            <w:pPr>
+              <w:pStyle w:val="ListParagraph"/>
+              <w:numPr>
+                <w:ilvl w:val="0"/>
+                <w:numId w:val="1"/>
+              </w:numPr>
+              <w:tabs>
+                <w:tab w:val="left" w:pos="1315"/>
+              </w:tabs>
+              <w:rPr>
+                <w:rFonts w:cstheme="minorHAnsi"/>
+              </w:rPr>
+            </w:pPr>
+            <w:r>
+              <w:rPr>
+                <w:rFonts w:cstheme="minorHAnsi"/>
+              </w:rPr>
+              <w:t>REMERA</w:t>
+            </w:r>
+            <w:r>
+              <w:rPr>
+                <w:rFonts w:cstheme="minorHAnsi"/>
+              </w:rPr>
+              <w:t>_SIN_MANGA</w:t>
+            </w:r>
+            <w:r>
+              <w:rPr>
+                <w:rFonts w:cstheme="minorHAnsi"/>
+              </w:rPr>
+              <w:t>,</w:t>
+            </w:r>
+          </w:p>
+          <w:p>
+            <w:pPr>
+              <w:pStyle w:val="ListParagraph"/>
+              <w:numPr>
+                <w:ilvl w:val="0"/>
+                <w:numId w:val="1"/>
+              </w:numPr>
+              <w:tabs>
+                <w:tab w:val="left" w:pos="1315"/>
+              </w:tabs>
+              <w:rPr>
+                <w:rFonts w:cstheme="minorHAnsi"/>
+              </w:rPr>
+            </w:pPr>
+            <w:r>
+              <w:rPr>
+                <w:rFonts w:cstheme="minorHAnsi"/>
+              </w:rPr>
+              <w:t>CAMISA,</w:t>
+            </w:r>
+          </w:p>
+          <w:p>
+            <w:pPr>
+              <w:pStyle w:val="ListParagraph"/>
+              <w:numPr>
+                <w:ilvl w:val="0"/>
+                <w:numId w:val="1"/>
+              </w:numPr>
+              <w:tabs>
+                <w:tab w:val="left" w:pos="1315"/>
+              </w:tabs>
+              <w:rPr>
+                <w:rFonts w:cstheme="minorHAnsi"/>
+              </w:rPr>
+            </w:pPr>
+            <w:r>
+              <w:rPr>
+                <w:rFonts w:cstheme="minorHAnsi"/>
+              </w:rPr>
+              <w:t>CHOMBA,</w:t>
+            </w:r>
+          </w:p>
+          <w:p>
+            <w:pPr>
+              <w:tabs>
+                <w:tab w:val="left" w:pos="1315"/>
+              </w:tabs>
+              <w:rPr>
+                <w:rFonts w:cstheme="minorHAnsi"/>
+              </w:rPr>
+            </w:pPr>
+          </w:p>
+          <w:p>
+            <w:pPr>
+              <w:tabs>
+                <w:tab w:val="left" w:pos="1315"/>
+              </w:tabs>
+              <w:rPr>
+                <w:rFonts w:cstheme="minorHAnsi"/>
+              </w:rPr>
+            </w:pPr>
+            <w:r>
+              <w:rPr>
+                <w:rFonts w:cstheme="minorHAnsi"/>
+              </w:rPr>
+              <w:tab/>
+            </w:r>
+          </w:p>
+          <w:p>
+            <w:pPr>
+              <w:rPr>
+                <w:rFonts w:cstheme="minorHAnsi"/>
+              </w:rPr>
+            </w:pPr>
+          </w:p>
+        </w:tc>
+        <w:tc>
+          <w:tcPr>
+            <w:tcW w:w="2062" w:type="dxa"/>
+          </w:tcPr>
+          <w:p>
+            <w:pPr>
+              <w:rPr>
+                <w:rFonts w:cstheme="minorHAnsi"/>
+              </w:rPr>
+            </w:pPr>
+            <w:r>
+              <w:rPr>
+                <w:rFonts w:cstheme="minorHAnsi"/>
+              </w:rPr>
+              <w:t>(</w:t>
+            </w:r>
+            <w:r>
+              <w:rPr>
+                <w:rFonts w:cstheme="minorHAnsi"/>
+              </w:rPr>
+              <w:t xml:space="preserve">1 DE </w:t>
+            </w:r>
+            <w:r>
+              <w:rPr>
+                <w:rFonts w:cstheme="minorHAnsi"/>
+              </w:rPr>
+              <w:t>CAPA1</w:t>
+            </w:r>
+          </w:p>
+          <w:p>
+            <w:pPr>
+              <w:rPr>
+                <w:rFonts w:cstheme="minorHAnsi"/>
+              </w:rPr>
+            </w:pPr>
+            <w:r>
+              <w:rPr>
+                <w:rFonts w:cstheme="minorHAnsi"/>
+              </w:rPr>
+              <w:t>+ 1 DE ESTACAPA</w:t>
+            </w:r>
+            <w:r>
+              <w:rPr>
+                <w:rFonts w:cstheme="minorHAnsi"/>
+              </w:rPr>
+              <w:t>)</w:t>
+            </w:r>
+          </w:p>
+          <w:p>
+            <w:pPr>
+              <w:pStyle w:val="ListParagraph"/>
+              <w:numPr>
+                <w:ilvl w:val="0"/>
+                <w:numId w:val="2"/>
+              </w:numPr>
+              <w:rPr>
+                <w:rFonts w:cstheme="minorHAnsi"/>
+              </w:rPr>
+            </w:pPr>
+            <w:r>
+              <w:rPr>
+                <w:rFonts w:cstheme="minorHAnsi"/>
+              </w:rPr>
+              <w:t>BUZO</w:t>
+            </w:r>
+          </w:p>
+        </w:tc>
+        <w:tc>
+          <w:tcPr>
+            <w:tcW w:w="1889" w:type="dxa"/>
+          </w:tcPr>
+          <w:p>
+            <w:pPr>
+              <w:rPr>
+                <w:rFonts w:cstheme="minorHAnsi"/>
+              </w:rPr>
+            </w:pPr>
+            <w:r>
+              <w:rPr>
+                <w:rFonts w:cstheme="minorHAnsi"/>
+              </w:rPr>
+              <w:t xml:space="preserve">  </w:t>
+            </w:r>
+            <w:r>
+              <w:rPr>
+                <w:rFonts w:cstheme="minorHAnsi"/>
+              </w:rPr>
+              <w:t>(</w:t>
+            </w:r>
+            <w:r>
+              <w:rPr>
+                <w:rFonts w:cstheme="minorHAnsi"/>
+              </w:rPr>
+              <w:t xml:space="preserve">1 DE </w:t>
+            </w:r>
+            <w:r>
+              <w:rPr>
+                <w:rFonts w:cstheme="minorHAnsi"/>
+              </w:rPr>
+              <w:t>CAPA1</w:t>
+            </w:r>
+          </w:p>
+          <w:p>
+            <w:pPr>
+              <w:rPr>
+                <w:rFonts w:cstheme="minorHAnsi"/>
+              </w:rPr>
+            </w:pPr>
+            <w:r>
+              <w:rPr>
+                <w:rFonts w:cstheme="minorHAnsi"/>
+              </w:rPr>
+              <w:t>+ 1 DE CAPA2</w:t>
+            </w:r>
+          </w:p>
+          <w:p>
+            <w:pPr>
+              <w:rPr>
+                <w:rFonts w:cstheme="minorHAnsi"/>
+              </w:rPr>
+            </w:pPr>
+            <w:r>
+              <w:rPr>
+                <w:rFonts w:cstheme="minorHAnsi"/>
+              </w:rPr>
+              <w:t>+ 1 DE ESTACAPA</w:t>
+            </w:r>
+            <w:r>
+              <w:rPr>
+                <w:rFonts w:cstheme="minorHAnsi"/>
+              </w:rPr>
+              <w:t>)</w:t>
+            </w:r>
+          </w:p>
+          <w:p>
+            <w:pPr>
+              <w:pStyle w:val="ListParagraph"/>
+              <w:numPr>
+                <w:ilvl w:val="0"/>
+                <w:numId w:val="2"/>
+              </w:numPr>
+              <w:rPr>
+                <w:rFonts w:cstheme="minorHAnsi"/>
+              </w:rPr>
+            </w:pPr>
+            <w:r>
+              <w:rPr>
+                <w:rFonts w:cstheme="minorHAnsi"/>
+              </w:rPr>
+              <w:t>CAMPERA</w:t>
+            </w:r>
+          </w:p>
+        </w:tc>
+        <w:tc>
+          <w:tcPr>
+            <w:tcW w:w="3297" w:type="dxa"/>
+          </w:tcPr>
+          <w:p>
+            <w:pPr>
+              <w:rPr>
+                <w:rFonts w:cstheme="minorHAnsi"/>
+              </w:rPr>
+            </w:pPr>
+            <w:r>
+              <w:rPr>
+                <w:rFonts w:cstheme="minorHAnsi"/>
+              </w:rPr>
+              <w:t>(</w:t>
+            </w:r>
+            <w:r>
+              <w:rPr>
+                <w:rFonts w:cstheme="minorHAnsi"/>
+              </w:rPr>
+              <w:t xml:space="preserve">1 DE </w:t>
+            </w:r>
+            <w:r>
+              <w:rPr>
+                <w:rFonts w:cstheme="minorHAnsi"/>
+              </w:rPr>
+              <w:t>CAPA1</w:t>
+            </w:r>
+          </w:p>
+          <w:p>
+            <w:pPr>
+              <w:rPr>
+                <w:rFonts w:cstheme="minorHAnsi"/>
+              </w:rPr>
+            </w:pPr>
+            <w:r>
+              <w:rPr>
+                <w:rFonts w:cstheme="minorHAnsi"/>
+              </w:rPr>
+              <w:t>+ 1 DE CAPA2</w:t>
+            </w:r>
+          </w:p>
+          <w:p>
+            <w:pPr>
+              <w:rPr>
+                <w:rFonts w:cstheme="minorHAnsi"/>
+              </w:rPr>
+            </w:pPr>
+            <w:r>
+              <w:rPr>
+                <w:rFonts w:cstheme="minorHAnsi"/>
+              </w:rPr>
+              <w:t>+ 1 DE CAPA</w:t>
+            </w:r>
+            <w:r>
+              <w:rPr>
+                <w:rFonts w:cstheme="minorHAnsi"/>
+              </w:rPr>
+              <w:t>3</w:t>
+            </w:r>
+          </w:p>
+          <w:p>
+            <w:pPr>
+              <w:rPr>
+                <w:rFonts w:cstheme="minorHAnsi"/>
+              </w:rPr>
+            </w:pPr>
+            <w:r>
+              <w:rPr>
+                <w:rFonts w:cstheme="minorHAnsi"/>
+              </w:rPr>
+              <w:t>+ 1 DE ESTACAPA</w:t>
+            </w:r>
+            <w:r>
+              <w:rPr>
+                <w:rFonts w:cstheme="minorHAnsi"/>
+              </w:rPr>
+              <w:t>)</w:t>
+            </w:r>
+          </w:p>
+          <w:p>
+            <w:pPr>
+              <w:pStyle w:val="ListParagraph"/>
+              <w:numPr>
+                <w:ilvl w:val="0"/>
+                <w:numId w:val="2"/>
+              </w:numPr>
+              <w:rPr>
+                <w:rFonts w:cstheme="minorHAnsi"/>
+              </w:rPr>
+            </w:pPr>
+            <w:r>
+              <w:rPr>
+                <w:rFonts w:cstheme="minorHAnsi"/>
+              </w:rPr>
+              <w:t>ROPA_ TERMICA</w:t>
+            </w:r>
+          </w:p>
+        </w:tc>
+        <w:tc>
+          <w:tcPr>
+            <w:tcW w:w="1073" w:type="dxa"/>
+          </w:tcPr>
+          <w:p>
+            <w:pPr>
+              <w:rPr>
+                <w:rFonts w:cstheme="minorHAnsi"/>
+              </w:rPr>
+            </w:pPr>
+          </w:p>
+        </w:tc>
+      </w:tr>
+      <w:tr>
+        <w:trPr>
+          <w:trHeight w:val="648"/>
+        </w:trPr>
+        <w:tc>
+          <w:tcPr>
+            <w:tcW w:w="2557" w:type="dxa"/>
+          </w:tcPr>
           <w:p>
             <w:pPr>
               <w:jc w:val="center"/>
@@ -1148,12 +1193,436 @@
                 <w:lang w:eastAsia="es-AR"/>
               </w:rPr>
             </w:pPr>
-          </w:p>
-        </w:tc>
-        <w:tc>
-          <w:tcPr>
-            <w:tcW w:w="2600" w:type="dxa"/>
-          </w:tcPr>
+            <w:r>
+              <w:rPr>
+                <w:rFonts w:eastAsia="Times New Roman" w:cstheme="minorHAnsi"/>
+                <w:color w:val="000000"/>
+                <w:sz w:val="24"/>
+                <w:szCs w:val="24"/>
+                <w:lang w:eastAsia="es-AR"/>
+              </w:rPr>
+              <w:t>MANOS</w:t>
+            </w:r>
+          </w:p>
+        </w:tc>
+        <w:tc>
+          <w:tcPr>
+            <w:tcW w:w="3415" w:type="dxa"/>
+          </w:tcPr>
+          <w:p>
+            <w:pPr>
+              <w:tabs>
+                <w:tab w:val="left" w:pos="1315"/>
+              </w:tabs>
+              <w:rPr>
+                <w:rFonts w:cstheme="minorHAnsi"/>
+              </w:rPr>
+            </w:pPr>
+          </w:p>
+        </w:tc>
+        <w:tc>
+          <w:tcPr>
+            <w:tcW w:w="2062" w:type="dxa"/>
+          </w:tcPr>
+          <w:p>
+            <w:pPr>
+              <w:rPr>
+                <w:rFonts w:cstheme="minorHAnsi"/>
+              </w:rPr>
+            </w:pPr>
+            <w:r>
+              <w:rPr>
+                <w:rFonts w:cstheme="minorHAnsi"/>
+              </w:rPr>
+              <w:t>GUANTES</w:t>
+            </w:r>
+          </w:p>
+        </w:tc>
+        <w:tc>
+          <w:tcPr>
+            <w:tcW w:w="1889" w:type="dxa"/>
+          </w:tcPr>
+          <w:p>
+            <w:pPr>
+              <w:rPr>
+                <w:rFonts w:cstheme="minorHAnsi"/>
+              </w:rPr>
+            </w:pPr>
+          </w:p>
+        </w:tc>
+        <w:tc>
+          <w:tcPr>
+            <w:tcW w:w="3297" w:type="dxa"/>
+          </w:tcPr>
+          <w:p>
+            <w:pPr>
+              <w:rPr>
+                <w:rFonts w:cstheme="minorHAnsi"/>
+              </w:rPr>
+            </w:pPr>
+          </w:p>
+        </w:tc>
+        <w:tc>
+          <w:tcPr>
+            <w:tcW w:w="1073" w:type="dxa"/>
+          </w:tcPr>
+          <w:p>
+            <w:pPr>
+              <w:rPr>
+                <w:rFonts w:cstheme="minorHAnsi"/>
+              </w:rPr>
+            </w:pPr>
+          </w:p>
+        </w:tc>
+      </w:tr>
+      <w:tr>
+        <w:trPr>
+          <w:trHeight w:val="657"/>
+        </w:trPr>
+        <w:tc>
+          <w:tcPr>
+            <w:tcW w:w="2557" w:type="dxa"/>
+          </w:tcPr>
+          <w:p>
+            <w:pPr>
+              <w:jc w:val="center"/>
+              <w:rPr>
+                <w:rFonts w:eastAsia="Times New Roman" w:cstheme="minorHAnsi"/>
+                <w:sz w:val="24"/>
+                <w:szCs w:val="24"/>
+                <w:lang w:eastAsia="es-AR"/>
+              </w:rPr>
+            </w:pPr>
+            <w:r>
+              <w:rPr>
+                <w:rFonts w:eastAsia="Times New Roman" w:cstheme="minorHAnsi"/>
+                <w:color w:val="000000"/>
+                <w:sz w:val="24"/>
+                <w:szCs w:val="24"/>
+                <w:lang w:eastAsia="es-AR"/>
+              </w:rPr>
+              <w:t>PARTE_INFERIOR</w:t>
+            </w:r>
+          </w:p>
+          <w:p>
+            <w:pPr>
+              <w:jc w:val="center"/>
+              <w:rPr>
+                <w:rFonts w:cstheme="minorHAnsi"/>
+                <w:sz w:val="24"/>
+                <w:szCs w:val="24"/>
+              </w:rPr>
+            </w:pPr>
+          </w:p>
+        </w:tc>
+        <w:tc>
+          <w:tcPr>
+            <w:tcW w:w="3415" w:type="dxa"/>
+          </w:tcPr>
+          <w:p>
+            <w:pPr>
+              <w:rPr>
+                <w:rFonts w:cstheme="minorHAnsi"/>
+              </w:rPr>
+            </w:pPr>
+            <w:r>
+              <w:rPr>
+                <w:rFonts w:cstheme="minorHAnsi"/>
+              </w:rPr>
+              <w:t>(</w:t>
+            </w:r>
+            <w:r>
+              <w:rPr>
+                <w:rFonts w:cstheme="minorHAnsi"/>
+              </w:rPr>
+              <w:t>1 DE ESTACAPA</w:t>
+            </w:r>
+            <w:r>
+              <w:rPr>
+                <w:rFonts w:cstheme="minorHAnsi"/>
+              </w:rPr>
+              <w:t>)</w:t>
+            </w:r>
+          </w:p>
+          <w:p>
+            <w:pPr>
+              <w:pStyle w:val="ListParagraph"/>
+              <w:numPr>
+                <w:ilvl w:val="0"/>
+                <w:numId w:val="2"/>
+              </w:numPr>
+              <w:rPr>
+                <w:rFonts w:cstheme="minorHAnsi"/>
+              </w:rPr>
+            </w:pPr>
+            <w:r>
+              <w:rPr>
+                <w:rFonts w:cstheme="minorHAnsi"/>
+              </w:rPr>
+              <w:t>PANTALON</w:t>
+            </w:r>
+            <w:r>
+              <w:rPr>
+                <w:rFonts w:cstheme="minorHAnsi"/>
+              </w:rPr>
+              <w:t>_</w:t>
+            </w:r>
+            <w:r>
+              <w:rPr>
+                <w:rFonts w:cstheme="minorHAnsi"/>
+              </w:rPr>
+              <w:t>CORTO</w:t>
+            </w:r>
+          </w:p>
+          <w:p>
+            <w:pPr>
+              <w:rPr>
+                <w:rFonts w:cstheme="minorHAnsi"/>
+              </w:rPr>
+            </w:pPr>
+          </w:p>
+        </w:tc>
+        <w:tc>
+          <w:tcPr>
+            <w:tcW w:w="2062" w:type="dxa"/>
+          </w:tcPr>
+          <w:p>
+            <w:pPr>
+              <w:rPr>
+                <w:rFonts w:cstheme="minorHAnsi"/>
+              </w:rPr>
+            </w:pPr>
+            <w:r>
+              <w:rPr>
+                <w:rFonts w:cstheme="minorHAnsi"/>
+              </w:rPr>
+              <w:t>(</w:t>
+            </w:r>
+            <w:r>
+              <w:rPr>
+                <w:rFonts w:cstheme="minorHAnsi"/>
+              </w:rPr>
+              <w:t>1 DE ESTACAPA</w:t>
+            </w:r>
+            <w:r>
+              <w:rPr>
+                <w:rFonts w:cstheme="minorHAnsi"/>
+              </w:rPr>
+              <w:t>)</w:t>
+            </w:r>
+          </w:p>
+          <w:p>
+            <w:pPr>
+              <w:pStyle w:val="ListParagraph"/>
+              <w:numPr>
+                <w:ilvl w:val="0"/>
+                <w:numId w:val="2"/>
+              </w:numPr>
+              <w:rPr>
+                <w:rFonts w:cstheme="minorHAnsi"/>
+              </w:rPr>
+            </w:pPr>
+            <w:r>
+              <w:rPr>
+                <w:rFonts w:cstheme="minorHAnsi"/>
+              </w:rPr>
+              <w:t>JEAN</w:t>
+            </w:r>
+          </w:p>
+          <w:p>
+            <w:pPr>
+              <w:pStyle w:val="ListParagraph"/>
+              <w:numPr>
+                <w:ilvl w:val="0"/>
+                <w:numId w:val="2"/>
+              </w:numPr>
+              <w:rPr>
+                <w:rFonts w:cstheme="minorHAnsi"/>
+              </w:rPr>
+            </w:pPr>
+            <w:r>
+              <w:rPr>
+                <w:rFonts w:cstheme="minorHAnsi"/>
+              </w:rPr>
+              <w:t>FALDA</w:t>
+            </w:r>
+          </w:p>
+        </w:tc>
+        <w:tc>
+          <w:tcPr>
+            <w:tcW w:w="1889" w:type="dxa"/>
+          </w:tcPr>
+          <w:p>
+            <w:pPr>
+              <w:rPr>
+                <w:rFonts w:cstheme="minorHAnsi"/>
+              </w:rPr>
+            </w:pPr>
+            <w:r>
+              <w:rPr>
+                <w:rFonts w:cstheme="minorHAnsi"/>
+              </w:rPr>
+              <w:t>(</w:t>
+            </w:r>
+            <w:r>
+              <w:rPr>
+                <w:rFonts w:cstheme="minorHAnsi"/>
+              </w:rPr>
+              <w:t xml:space="preserve">1 DE </w:t>
+            </w:r>
+            <w:r>
+              <w:rPr>
+                <w:rFonts w:cstheme="minorHAnsi"/>
+              </w:rPr>
+              <w:t>CAPA1</w:t>
+            </w:r>
+          </w:p>
+          <w:p>
+            <w:pPr>
+              <w:rPr>
+                <w:rFonts w:cstheme="minorHAnsi"/>
+              </w:rPr>
+            </w:pPr>
+            <w:r>
+              <w:rPr>
+                <w:rFonts w:cstheme="minorHAnsi"/>
+              </w:rPr>
+              <w:t>+ 1 DE ESTACAPA</w:t>
+            </w:r>
+            <w:r>
+              <w:rPr>
+                <w:rFonts w:cstheme="minorHAnsi"/>
+              </w:rPr>
+              <w:t>)</w:t>
+            </w:r>
+          </w:p>
+          <w:p>
+            <w:pPr>
+              <w:pStyle w:val="ListParagraph"/>
+              <w:numPr>
+                <w:ilvl w:val="0"/>
+                <w:numId w:val="2"/>
+              </w:numPr>
+              <w:rPr>
+                <w:rFonts w:cstheme="minorHAnsi"/>
+              </w:rPr>
+            </w:pPr>
+            <w:r>
+              <w:rPr>
+                <w:rFonts w:cstheme="minorHAnsi"/>
+              </w:rPr>
+              <w:t>CALZAS</w:t>
+            </w:r>
+          </w:p>
+        </w:tc>
+        <w:tc>
+          <w:tcPr>
+            <w:tcW w:w="3297" w:type="dxa"/>
+          </w:tcPr>
+          <w:p>
+            <w:pPr>
+              <w:rPr>
+                <w:rFonts w:cstheme="minorHAnsi"/>
+              </w:rPr>
+            </w:pPr>
+            <w:r>
+              <w:rPr>
+                <w:rFonts w:cstheme="minorHAnsi"/>
+              </w:rPr>
+              <w:t>-</w:t>
+            </w:r>
+          </w:p>
+        </w:tc>
+        <w:tc>
+          <w:tcPr>
+            <w:tcW w:w="1073" w:type="dxa"/>
+          </w:tcPr>
+          <w:p>
+            <w:pPr>
+              <w:rPr>
+                <w:rFonts w:cstheme="minorHAnsi"/>
+              </w:rPr>
+            </w:pPr>
+            <w:r>
+              <w:rPr>
+                <w:rFonts w:cstheme="minorHAnsi"/>
+              </w:rPr>
+              <w:t>-</w:t>
+            </w:r>
+          </w:p>
+        </w:tc>
+      </w:tr>
+      <w:tr>
+        <w:trPr>
+          <w:trHeight w:val="712"/>
+        </w:trPr>
+        <w:tc>
+          <w:tcPr>
+            <w:tcW w:w="2557" w:type="dxa"/>
+          </w:tcPr>
+          <w:p>
+            <w:pPr>
+              <w:jc w:val="center"/>
+              <w:rPr>
+                <w:rFonts w:eastAsia="Times New Roman" w:cstheme="minorHAnsi"/>
+                <w:sz w:val="24"/>
+                <w:szCs w:val="24"/>
+                <w:lang w:eastAsia="es-AR"/>
+              </w:rPr>
+            </w:pPr>
+            <w:r>
+              <w:rPr>
+                <w:rFonts w:eastAsia="Times New Roman" w:cstheme="minorHAnsi"/>
+                <w:color w:val="000000"/>
+                <w:sz w:val="24"/>
+                <w:szCs w:val="24"/>
+                <w:lang w:eastAsia="es-AR"/>
+              </w:rPr>
+              <w:t>CALZADO</w:t>
+            </w:r>
+          </w:p>
+          <w:p>
+            <w:pPr>
+              <w:jc w:val="center"/>
+              <w:rPr>
+                <w:rFonts w:eastAsia="Times New Roman" w:cstheme="minorHAnsi"/>
+                <w:color w:val="000000"/>
+                <w:sz w:val="24"/>
+                <w:szCs w:val="24"/>
+                <w:lang w:eastAsia="es-AR"/>
+              </w:rPr>
+            </w:pPr>
+          </w:p>
+        </w:tc>
+        <w:tc>
+          <w:tcPr>
+            <w:tcW w:w="3415" w:type="dxa"/>
+          </w:tcPr>
+          <w:p>
+            <w:pPr>
+              <w:rPr>
+                <w:rFonts w:cstheme="minorHAnsi"/>
+              </w:rPr>
+            </w:pPr>
+            <w:r>
+              <w:rPr>
+                <w:rFonts w:cstheme="minorHAnsi"/>
+              </w:rPr>
+              <w:t>(</w:t>
+            </w:r>
+            <w:r>
+              <w:rPr>
+                <w:rFonts w:cstheme="minorHAnsi"/>
+              </w:rPr>
+              <w:t>1 DE ESTACAPA</w:t>
+            </w:r>
+            <w:r>
+              <w:rPr>
+                <w:rFonts w:cstheme="minorHAnsi"/>
+              </w:rPr>
+              <w:t>)</w:t>
+            </w:r>
+          </w:p>
           <w:p>
             <w:pPr>
               <w:rPr>
@@ -1166,14 +1635,57 @@
               </w:rPr>
               <w:t>SANDALIAS</w:t>
             </w:r>
-          </w:p>
-        </w:tc>
-        <w:tc>
-          <w:tcPr>
-            <w:tcW w:w="1264" w:type="dxa"/>
-          </w:tcPr>
-          <w:p>
-            <w:pPr>
+            <w:r>
+              <w:rPr>
+                <w:rFonts w:cstheme="minorHAnsi"/>
+              </w:rPr>
+              <w:t>, OJOTAS</w:t>
+            </w:r>
+          </w:p>
+          <w:p>
+            <w:pPr>
+              <w:rPr>
+                <w:rFonts w:cstheme="minorHAnsi"/>
+              </w:rPr>
+            </w:pPr>
+          </w:p>
+        </w:tc>
+        <w:tc>
+          <w:tcPr>
+            <w:tcW w:w="2062" w:type="dxa"/>
+          </w:tcPr>
+          <w:p>
+            <w:pPr>
+              <w:rPr>
+                <w:rFonts w:cstheme="minorHAnsi"/>
+              </w:rPr>
+            </w:pPr>
+            <w:r>
+              <w:rPr>
+                <w:rFonts w:cstheme="minorHAnsi"/>
+              </w:rPr>
+              <w:t>(</w:t>
+            </w:r>
+            <w:r>
+              <w:rPr>
+                <w:rFonts w:cstheme="minorHAnsi"/>
+              </w:rPr>
+              <w:t>1 DE ESTACAPA</w:t>
+            </w:r>
+            <w:r>
+              <w:rPr>
+                <w:rFonts w:cstheme="minorHAnsi"/>
+              </w:rPr>
+              <w:t>)</w:t>
+            </w:r>
+          </w:p>
+          <w:p>
+            <w:pPr>
+              <w:pStyle w:val="ListParagraph"/>
+              <w:numPr>
+                <w:ilvl w:val="0"/>
+                <w:numId w:val="2"/>
+              </w:numPr>
               <w:rPr>
                 <w:rFonts w:cstheme="minorHAnsi"/>
               </w:rPr>
@@ -1187,6 +1699,11 @@
           </w:p>
           <w:p>
             <w:pPr>
+              <w:pStyle w:val="ListParagraph"/>
+              <w:numPr>
+                <w:ilvl w:val="0"/>
+                <w:numId w:val="2"/>
+              </w:numPr>
               <w:rPr>
                 <w:rFonts w:cstheme="minorHAnsi"/>
               </w:rPr>
@@ -1201,7 +1718,7 @@
         </w:tc>
         <w:tc>
           <w:tcPr>
-            <w:tcW w:w="1198" w:type="dxa"/>
+            <w:tcW w:w="1889" w:type="dxa"/>
           </w:tcPr>
           <w:p>
             <w:pPr>
@@ -1219,25 +1736,62 @@
         </w:tc>
         <w:tc>
           <w:tcPr>
-            <w:tcW w:w="1200" w:type="dxa"/>
-          </w:tcPr>
-          <w:p>
-            <w:pPr>
-              <w:rPr>
-                <w:rFonts w:cstheme="minorHAnsi"/>
-              </w:rPr>
-            </w:pPr>
-            <w:r>
-              <w:rPr>
-                <w:rFonts w:cstheme="minorHAnsi"/>
-              </w:rPr>
-              <w:t>-</w:t>
-            </w:r>
-          </w:p>
-        </w:tc>
-        <w:tc>
-          <w:tcPr>
-            <w:tcW w:w="1122" w:type="dxa"/>
+            <w:tcW w:w="3297" w:type="dxa"/>
+          </w:tcPr>
+          <w:p>
+            <w:pPr>
+              <w:rPr>
+                <w:rFonts w:cstheme="minorHAnsi"/>
+              </w:rPr>
+            </w:pPr>
+            <w:r>
+              <w:rPr>
+                <w:rFonts w:cstheme="minorHAnsi"/>
+              </w:rPr>
+              <w:t>(</w:t>
+            </w:r>
+            <w:r>
+              <w:rPr>
+                <w:rFonts w:cstheme="minorHAnsi"/>
+              </w:rPr>
+              <w:t>1 DE ESTACAPA</w:t>
+            </w:r>
+            <w:r>
+              <w:rPr>
+                <w:rFonts w:cstheme="minorHAnsi"/>
+              </w:rPr>
+              <w:t>)</w:t>
+            </w:r>
+          </w:p>
+          <w:p>
+            <w:pPr>
+              <w:pStyle w:val="ListParagraph"/>
+              <w:numPr>
+                <w:ilvl w:val="0"/>
+                <w:numId w:val="2"/>
+              </w:numPr>
+              <w:rPr>
+                <w:rFonts w:cstheme="minorHAnsi"/>
+              </w:rPr>
+            </w:pPr>
+            <w:r>
+              <w:rPr>
+                <w:rFonts w:cstheme="minorHAnsi"/>
+              </w:rPr>
+              <w:t>ZAPATOS_DE_MONTAÑA</w:t>
+            </w:r>
+          </w:p>
+          <w:p>
+            <w:pPr>
+              <w:rPr>
+                <w:rFonts w:cstheme="minorHAnsi"/>
+              </w:rPr>
+            </w:pPr>
+          </w:p>
+        </w:tc>
+        <w:tc>
+          <w:tcPr>
+            <w:tcW w:w="1073" w:type="dxa"/>
           </w:tcPr>
           <w:p>
             <w:pPr>
@@ -1255,15 +1809,305 @@
         </w:tc>
       </w:tr>
     </w:tbl>
-    <w:p/>
+    <w:p>
+      <w:bookmarkStart w:id="0" w:name="_GoBack"/>
+      <w:bookmarkEnd w:id="0"/>
+    </w:p>
     <w:sectPr>
-      <w:pgSz w:w="12240" w:h="15840"/>
-      <w:pgMar w:top="1417" w:right="1701" w:bottom="1417" w:left="1701" w:header="708" w:footer="708" w:gutter="0"/>
+      <w:pgSz w:w="15840" w:h="12240" w:orient="landscape"/>
+      <w:pgMar w:top="1701" w:right="1417" w:bottom="1701" w:left="1417" w:header="708" w:footer="708" w:gutter="0"/>
       <w:cols w:space="708"/>
       <w:docGrid w:linePitch="360"/>
     </w:sectPr>
   </w:body>
 </w:document>
+</file>
+
+<file path=word/endnotes.xml><?xml version="1.0" encoding="utf-8"?>
+<w:endnotes xmlns:wpc="http://schemas.microsoft.com/office/word/2010/wordprocessingCanvas" xmlns:cx="http://schemas.microsoft.com/office/drawing/2014/chartex" xmlns:cx1="http://schemas.microsoft.com/office/drawing/2015/9/8/chartex" xmlns:cx2="http://schemas.microsoft.com/office/drawing/2015/10/21/chartex" xmlns:cx3="http://schemas.microsoft.com/office/drawing/2016/5/9/chartex" xmlns:cx4="http://schemas.microsoft.com/office/drawing/2016/5/10/chartex" xmlns:cx5="http://schemas.microsoft.com/office/drawing/2016/5/11/chartex" xmlns:cx6="http://schemas.microsoft.com/office/drawing/2016/5/12/chartex" xmlns:cx7="http://schemas.microsoft.com/office/drawing/2016/5/13/chartex" xmlns:cx8="http://schemas.microsoft.com/office/drawing/2016/5/14/chartex" xmlns:mc="http://schemas.openxmlformats.org/markup-compatibility/2006" xmlns:aink="http://schemas.microsoft.com/office/drawing/2016/ink" xmlns:am3d="http://schemas.microsoft.com/office/drawing/2017/model3d" xmlns:o="urn:schemas-microsoft-com:office:office" xmlns:r="http://schemas.openxmlformats.org/officeDocument/2006/relationships" xmlns:m="http://schemas.openxmlformats.org/officeDocument/2006/math" xmlns:v="urn:schemas-microsoft-com:vml" xmlns:wp14="http://schemas.microsoft.com/office/word/2010/wordprocessingDrawing" xmlns:wp="http://schemas.openxmlformats.org/drawingml/2006/wordprocessingDrawing" xmlns:w10="urn:schemas-microsoft-com:office:word" xmlns:w="http://schemas.openxmlformats.org/wordprocessingml/2006/main" xmlns:w14="http://schemas.microsoft.com/office/word/2010/wordml" xmlns:w15="http://schemas.microsoft.com/office/word/2012/wordml" xmlns:w16cid="http://schemas.microsoft.com/office/word/2016/wordml/cid" xmlns:w16se="http://schemas.microsoft.com/office/word/2015/wordml/symex" xmlns:wpg="http://schemas.microsoft.com/office/word/2010/wordprocessingGroup" xmlns:wpi="http://schemas.microsoft.com/office/word/2010/wordprocessingInk" xmlns:wne="http://schemas.microsoft.com/office/word/2006/wordml" xmlns:wps="http://schemas.microsoft.com/office/word/2010/wordprocessingShape" mc:Ignorable="w14 w15 w16se w16cid wp14">
+  <w:endnote w:type="separator" w:id="-1">
+    <w:p>
+      <w:pPr>
+        <w:spacing w:after="0" w:line="240" w:lineRule="auto"/>
+      </w:pPr>
+      <w:r>
+        <w:separator/>
+      </w:r>
+    </w:p>
+  </w:endnote>
+  <w:endnote w:type="continuationSeparator" w:id="0">
+    <w:p>
+      <w:pPr>
+        <w:spacing w:after="0" w:line="240" w:lineRule="auto"/>
+      </w:pPr>
+      <w:r>
+        <w:continuationSeparator/>
+      </w:r>
+    </w:p>
+  </w:endnote>
+</w:endnotes>
+</file>
+
+<file path=word/footnotes.xml><?xml version="1.0" encoding="utf-8"?>
+<w:footnotes xmlns:wpc="http://schemas.microsoft.com/office/word/2010/wordprocessingCanvas" xmlns:cx="http://schemas.microsoft.com/office/drawing/2014/chartex" xmlns:cx1="http://schemas.microsoft.com/office/drawing/2015/9/8/chartex" xmlns:cx2="http://schemas.microsoft.com/office/drawing/2015/10/21/chartex" xmlns:cx3="http://schemas.microsoft.com/office/drawing/2016/5/9/chartex" xmlns:cx4="http://schemas.microsoft.com/office/drawing/2016/5/10/chartex" xmlns:cx5="http://schemas.microsoft.com/office/drawing/2016/5/11/chartex" xmlns:cx6="http://schemas.microsoft.com/office/drawing/2016/5/12/chartex" xmlns:cx7="http://schemas.microsoft.com/office/drawing/2016/5/13/chartex" xmlns:cx8="http://schemas.microsoft.com/office/drawing/2016/5/14/chartex" xmlns:mc="http://schemas.openxmlformats.org/markup-compatibility/2006" xmlns:aink="http://schemas.microsoft.com/office/drawing/2016/ink" xmlns:am3d="http://schemas.microsoft.com/office/drawing/2017/model3d" xmlns:o="urn:schemas-microsoft-com:office:office" xmlns:r="http://schemas.openxmlformats.org/officeDocument/2006/relationships" xmlns:m="http://schemas.openxmlformats.org/officeDocument/2006/math" xmlns:v="urn:schemas-microsoft-com:vml" xmlns:wp14="http://schemas.microsoft.com/office/word/2010/wordprocessingDrawing" xmlns:wp="http://schemas.openxmlformats.org/drawingml/2006/wordprocessingDrawing" xmlns:w10="urn:schemas-microsoft-com:office:word" xmlns:w="http://schemas.openxmlformats.org/wordprocessingml/2006/main" xmlns:w14="http://schemas.microsoft.com/office/word/2010/wordml" xmlns:w15="http://schemas.microsoft.com/office/word/2012/wordml" xmlns:w16cid="http://schemas.microsoft.com/office/word/2016/wordml/cid" xmlns:w16se="http://schemas.microsoft.com/office/word/2015/wordml/symex" xmlns:wpg="http://schemas.microsoft.com/office/word/2010/wordprocessingGroup" xmlns:wpi="http://schemas.microsoft.com/office/word/2010/wordprocessingInk" xmlns:wne="http://schemas.microsoft.com/office/word/2006/wordml" xmlns:wps="http://schemas.microsoft.com/office/word/2010/wordprocessingShape" mc:Ignorable="w14 w15 w16se w16cid wp14">
+  <w:footnote w:type="separator" w:id="-1">
+    <w:p>
+      <w:pPr>
+        <w:spacing w:after="0" w:line="240" w:lineRule="auto"/>
+      </w:pPr>
+      <w:r>
+        <w:separator/>
+      </w:r>
+    </w:p>
+  </w:footnote>
+  <w:footnote w:type="continuationSeparator" w:id="0">
+    <w:p>
+      <w:pPr>
+        <w:spacing w:after="0" w:line="240" w:lineRule="auto"/>
+      </w:pPr>
+      <w:r>
+        <w:continuationSeparator/>
+      </w:r>
+    </w:p>
+  </w:footnote>
+</w:footnotes>
+</file>
+
+<file path=word/numbering.xml><?xml version="1.0" encoding="utf-8"?>
+<w:numbering xmlns:wpc="http://schemas.microsoft.com/office/word/2010/wordprocessingCanvas" xmlns:cx="http://schemas.microsoft.com/office/drawing/2014/chartex" xmlns:cx1="http://schemas.microsoft.com/office/drawing/2015/9/8/chartex" xmlns:cx2="http://schemas.microsoft.com/office/drawing/2015/10/21/chartex" xmlns:cx3="http://schemas.microsoft.com/office/drawing/2016/5/9/chartex" xmlns:cx4="http://schemas.microsoft.com/office/drawing/2016/5/10/chartex" xmlns:cx5="http://schemas.microsoft.com/office/drawing/2016/5/11/chartex" xmlns:cx6="http://schemas.microsoft.com/office/drawing/2016/5/12/chartex" xmlns:cx7="http://schemas.microsoft.com/office/drawing/2016/5/13/chartex" xmlns:cx8="http://schemas.microsoft.com/office/drawing/2016/5/14/chartex" xmlns:mc="http://schemas.openxmlformats.org/markup-compatibility/2006" xmlns:aink="http://schemas.microsoft.com/office/drawing/2016/ink" xmlns:am3d="http://schemas.microsoft.com/office/drawing/2017/model3d" xmlns:o="urn:schemas-microsoft-com:office:office" xmlns:r="http://schemas.openxmlformats.org/officeDocument/2006/relationships" xmlns:m="http://schemas.openxmlformats.org/officeDocument/2006/math" xmlns:v="urn:schemas-microsoft-com:vml" xmlns:wp14="http://schemas.microsoft.com/office/word/2010/wordprocessingDrawing" xmlns:wp="http://schemas.openxmlformats.org/drawingml/2006/wordprocessingDrawing" xmlns:w10="urn:schemas-microsoft-com:office:word" xmlns:w="http://schemas.openxmlformats.org/wordprocessingml/2006/main" xmlns:w14="http://schemas.microsoft.com/office/word/2010/wordml" xmlns:w15="http://schemas.microsoft.com/office/word/2012/wordml" xmlns:w16cid="http://schemas.microsoft.com/office/word/2016/wordml/cid" xmlns:w16se="http://schemas.microsoft.com/office/word/2015/wordml/symex" xmlns:wpg="http://schemas.microsoft.com/office/word/2010/wordprocessingGroup" xmlns:wpi="http://schemas.microsoft.com/office/word/2010/wordprocessingInk" xmlns:wne="http://schemas.microsoft.com/office/word/2006/wordml" xmlns:wps="http://schemas.microsoft.com/office/word/2010/wordprocessingShape" mc:Ignorable="w14 w15 w16se w16cid wp14">
+  <w:abstractNum w:abstractNumId="0" w15:restartNumberingAfterBreak="0">
+    <w:nsid w:val="27FE01D8"/>
+    <w:multiLevelType w:val="hybridMultilevel"/>
+    <w:tmpl w:val="77F442B2"/>
+    <w:lvl w:ilvl="0" w:tplc="2C0A0001">
+      <w:start w:val="1"/>
+      <w:numFmt w:val="bullet"/>
+      <w:lvlText w:val=""/>
+      <w:lvlJc w:val="left"/>
+      <w:pPr>
+        <w:ind w:left="720" w:hanging="360"/>
+      </w:pPr>
+      <w:rPr>
+        <w:rFonts w:ascii="Symbol" w:hAnsi="Symbol" w:hint="default"/>
+      </w:rPr>
+    </w:lvl>
+    <w:lvl w:ilvl="1" w:tplc="2C0A0003" w:tentative="1">
+      <w:start w:val="1"/>
+      <w:numFmt w:val="bullet"/>
+      <w:lvlText w:val="o"/>
+      <w:lvlJc w:val="left"/>
+      <w:pPr>
+        <w:ind w:left="1440" w:hanging="360"/>
+      </w:pPr>
+      <w:rPr>
+        <w:rFonts w:ascii="Courier New" w:hAnsi="Courier New" w:cs="Courier New" w:hint="default"/>
+      </w:rPr>
+    </w:lvl>
+    <w:lvl w:ilvl="2" w:tplc="2C0A0005" w:tentative="1">
+      <w:start w:val="1"/>
+      <w:numFmt w:val="bullet"/>
+      <w:lvlText w:val=""/>
+      <w:lvlJc w:val="left"/>
+      <w:pPr>
+        <w:ind w:left="2160" w:hanging="360"/>
+      </w:pPr>
+      <w:rPr>
+        <w:rFonts w:ascii="Wingdings" w:hAnsi="Wingdings" w:hint="default"/>
+      </w:rPr>
+    </w:lvl>
+    <w:lvl w:ilvl="3" w:tplc="2C0A0001" w:tentative="1">
+      <w:start w:val="1"/>
+      <w:numFmt w:val="bullet"/>
+      <w:lvlText w:val=""/>
+      <w:lvlJc w:val="left"/>
+      <w:pPr>
+        <w:ind w:left="2880" w:hanging="360"/>
+      </w:pPr>
+      <w:rPr>
+        <w:rFonts w:ascii="Symbol" w:hAnsi="Symbol" w:hint="default"/>
+      </w:rPr>
+    </w:lvl>
+    <w:lvl w:ilvl="4" w:tplc="2C0A0003" w:tentative="1">
+      <w:start w:val="1"/>
+      <w:numFmt w:val="bullet"/>
+      <w:lvlText w:val="o"/>
+      <w:lvlJc w:val="left"/>
+      <w:pPr>
+        <w:ind w:left="3600" w:hanging="360"/>
+      </w:pPr>
+      <w:rPr>
+        <w:rFonts w:ascii="Courier New" w:hAnsi="Courier New" w:cs="Courier New" w:hint="default"/>
+      </w:rPr>
+    </w:lvl>
+    <w:lvl w:ilvl="5" w:tplc="2C0A0005" w:tentative="1">
+      <w:start w:val="1"/>
+      <w:numFmt w:val="bullet"/>
+      <w:lvlText w:val=""/>
+      <w:lvlJc w:val="left"/>
+      <w:pPr>
+        <w:ind w:left="4320" w:hanging="360"/>
+      </w:pPr>
+      <w:rPr>
+        <w:rFonts w:ascii="Wingdings" w:hAnsi="Wingdings" w:hint="default"/>
+      </w:rPr>
+    </w:lvl>
+    <w:lvl w:ilvl="6" w:tplc="2C0A0001" w:tentative="1">
+      <w:start w:val="1"/>
+      <w:numFmt w:val="bullet"/>
+      <w:lvlText w:val=""/>
+      <w:lvlJc w:val="left"/>
+      <w:pPr>
+        <w:ind w:left="5040" w:hanging="360"/>
+      </w:pPr>
+      <w:rPr>
+        <w:rFonts w:ascii="Symbol" w:hAnsi="Symbol" w:hint="default"/>
+      </w:rPr>
+    </w:lvl>
+    <w:lvl w:ilvl="7" w:tplc="2C0A0003" w:tentative="1">
+      <w:start w:val="1"/>
+      <w:numFmt w:val="bullet"/>
+      <w:lvlText w:val="o"/>
+      <w:lvlJc w:val="left"/>
+      <w:pPr>
+        <w:ind w:left="5760" w:hanging="360"/>
+      </w:pPr>
+      <w:rPr>
+        <w:rFonts w:ascii="Courier New" w:hAnsi="Courier New" w:cs="Courier New" w:hint="default"/>
+      </w:rPr>
+    </w:lvl>
+    <w:lvl w:ilvl="8" w:tplc="2C0A0005" w:tentative="1">
+      <w:start w:val="1"/>
+      <w:numFmt w:val="bullet"/>
+      <w:lvlText w:val=""/>
+      <w:lvlJc w:val="left"/>
+      <w:pPr>
+        <w:ind w:left="6480" w:hanging="360"/>
+      </w:pPr>
+      <w:rPr>
+        <w:rFonts w:ascii="Wingdings" w:hAnsi="Wingdings" w:hint="default"/>
+      </w:rPr>
+    </w:lvl>
+  </w:abstractNum>
+  <w:abstractNum w:abstractNumId="1" w15:restartNumberingAfterBreak="0">
+    <w:nsid w:val="544D4D03"/>
+    <w:multiLevelType w:val="hybridMultilevel"/>
+    <w:tmpl w:val="7A70C0C8"/>
+    <w:lvl w:ilvl="0" w:tplc="2C0A0001">
+      <w:start w:val="1"/>
+      <w:numFmt w:val="bullet"/>
+      <w:lvlText w:val=""/>
+      <w:lvlJc w:val="left"/>
+      <w:pPr>
+        <w:ind w:left="720" w:hanging="360"/>
+      </w:pPr>
+      <w:rPr>
+        <w:rFonts w:ascii="Symbol" w:hAnsi="Symbol" w:hint="default"/>
+      </w:rPr>
+    </w:lvl>
+    <w:lvl w:ilvl="1" w:tplc="2C0A0003" w:tentative="1">
+      <w:start w:val="1"/>
+      <w:numFmt w:val="bullet"/>
+      <w:lvlText w:val="o"/>
+      <w:lvlJc w:val="left"/>
+      <w:pPr>
+        <w:ind w:left="1440" w:hanging="360"/>
+      </w:pPr>
+      <w:rPr>
+        <w:rFonts w:ascii="Courier New" w:hAnsi="Courier New" w:cs="Courier New" w:hint="default"/>
+      </w:rPr>
+    </w:lvl>
+    <w:lvl w:ilvl="2" w:tplc="2C0A0005" w:tentative="1">
+      <w:start w:val="1"/>
+      <w:numFmt w:val="bullet"/>
+      <w:lvlText w:val=""/>
+      <w:lvlJc w:val="left"/>
+      <w:pPr>
+        <w:ind w:left="2160" w:hanging="360"/>
+      </w:pPr>
+      <w:rPr>
+        <w:rFonts w:ascii="Wingdings" w:hAnsi="Wingdings" w:hint="default"/>
+      </w:rPr>
+    </w:lvl>
+    <w:lvl w:ilvl="3" w:tplc="2C0A0001" w:tentative="1">
+      <w:start w:val="1"/>
+      <w:numFmt w:val="bullet"/>
+      <w:lvlText w:val=""/>
+      <w:lvlJc w:val="left"/>
+      <w:pPr>
+        <w:ind w:left="2880" w:hanging="360"/>
+      </w:pPr>
+      <w:rPr>
+        <w:rFonts w:ascii="Symbol" w:hAnsi="Symbol" w:hint="default"/>
+      </w:rPr>
+    </w:lvl>
+    <w:lvl w:ilvl="4" w:tplc="2C0A0003" w:tentative="1">
+      <w:start w:val="1"/>
+      <w:numFmt w:val="bullet"/>
+      <w:lvlText w:val="o"/>
+      <w:lvlJc w:val="left"/>
+      <w:pPr>
+        <w:ind w:left="3600" w:hanging="360"/>
+      </w:pPr>
+      <w:rPr>
+        <w:rFonts w:ascii="Courier New" w:hAnsi="Courier New" w:cs="Courier New" w:hint="default"/>
+      </w:rPr>
+    </w:lvl>
+    <w:lvl w:ilvl="5" w:tplc="2C0A0005" w:tentative="1">
+      <w:start w:val="1"/>
+      <w:numFmt w:val="bullet"/>
+      <w:lvlText w:val=""/>
+      <w:lvlJc w:val="left"/>
+      <w:pPr>
+        <w:ind w:left="4320" w:hanging="360"/>
+      </w:pPr>
+      <w:rPr>
+        <w:rFonts w:ascii="Wingdings" w:hAnsi="Wingdings" w:hint="default"/>
+      </w:rPr>
+    </w:lvl>
+    <w:lvl w:ilvl="6" w:tplc="2C0A0001" w:tentative="1">
+      <w:start w:val="1"/>
+      <w:numFmt w:val="bullet"/>
+      <w:lvlText w:val=""/>
+      <w:lvlJc w:val="left"/>
+      <w:pPr>
+        <w:ind w:left="5040" w:hanging="360"/>
+      </w:pPr>
+      <w:rPr>
+        <w:rFonts w:ascii="Symbol" w:hAnsi="Symbol" w:hint="default"/>
+      </w:rPr>
+    </w:lvl>
+    <w:lvl w:ilvl="7" w:tplc="2C0A0003" w:tentative="1">
+      <w:start w:val="1"/>
+      <w:numFmt w:val="bullet"/>
+      <w:lvlText w:val="o"/>
+      <w:lvlJc w:val="left"/>
+      <w:pPr>
+        <w:ind w:left="5760" w:hanging="360"/>
+      </w:pPr>
+      <w:rPr>
+        <w:rFonts w:ascii="Courier New" w:hAnsi="Courier New" w:cs="Courier New" w:hint="default"/>
+      </w:rPr>
+    </w:lvl>
+    <w:lvl w:ilvl="8" w:tplc="2C0A0005" w:tentative="1">
+      <w:start w:val="1"/>
+      <w:numFmt w:val="bullet"/>
+      <w:lvlText w:val=""/>
+      <w:lvlJc w:val="left"/>
+      <w:pPr>
+        <w:ind w:left="6480" w:hanging="360"/>
+      </w:pPr>
+      <w:rPr>
+        <w:rFonts w:ascii="Wingdings" w:hAnsi="Wingdings" w:hint="default"/>
+      </w:rPr>
+    </w:lvl>
+  </w:abstractNum>
+  <w:num w:numId="1">
+    <w:abstractNumId w:val="1"/>
+  </w:num>
+  <w:num w:numId="2">
+    <w:abstractNumId w:val="0"/>
+  </w:num>
+</w:numbering>
 </file>
 
 <file path=word/styles.xml><?xml version="1.0" encoding="utf-8"?>
@@ -1733,6 +2577,67 @@
       <w:lang w:eastAsia="es-AR"/>
     </w:rPr>
   </w:style>
+  <w:style w:type="paragraph" w:styleId="ListParagraph">
+    <w:name w:val="List Paragraph"/>
+    <w:basedOn w:val="Normal"/>
+    <w:uiPriority w:val="34"/>
+    <w:qFormat/>
+    <w:rsid w:val="000052E1"/>
+    <w:pPr>
+      <w:ind w:left="720"/>
+      <w:contextualSpacing/>
+    </w:pPr>
+  </w:style>
+  <w:style w:type="paragraph" w:styleId="Header">
+    <w:name w:val="header"/>
+    <w:basedOn w:val="Normal"/>
+    <w:link w:val="HeaderChar"/>
+    <w:uiPriority w:val="99"/>
+    <w:unhideWhenUsed/>
+    <w:rsid w:val="0027764B"/>
+    <w:pPr>
+      <w:tabs>
+        <w:tab w:val="center" w:pos="4252"/>
+        <w:tab w:val="right" w:pos="8504"/>
+      </w:tabs>
+      <w:spacing w:after="0" w:line="240" w:lineRule="auto"/>
+    </w:pPr>
+  </w:style>
+  <w:style w:type="character" w:customStyle="1" w:styleId="HeaderChar">
+    <w:name w:val="Header Char"/>
+    <w:basedOn w:val="DefaultParagraphFont"/>
+    <w:link w:val="Header"/>
+    <w:uiPriority w:val="99"/>
+    <w:rsid w:val="0027764B"/>
+    <w:rPr>
+      <w:lang w:val="es-AR"/>
+    </w:rPr>
+  </w:style>
+  <w:style w:type="paragraph" w:styleId="Footer">
+    <w:name w:val="footer"/>
+    <w:basedOn w:val="Normal"/>
+    <w:link w:val="FooterChar"/>
+    <w:uiPriority w:val="99"/>
+    <w:unhideWhenUsed/>
+    <w:rsid w:val="0027764B"/>
+    <w:pPr>
+      <w:tabs>
+        <w:tab w:val="center" w:pos="4252"/>
+        <w:tab w:val="right" w:pos="8504"/>
+      </w:tabs>
+      <w:spacing w:after="0" w:line="240" w:lineRule="auto"/>
+    </w:pPr>
+  </w:style>
+  <w:style w:type="character" w:customStyle="1" w:styleId="FooterChar">
+    <w:name w:val="Footer Char"/>
+    <w:basedOn w:val="DefaultParagraphFont"/>
+    <w:link w:val="Footer"/>
+    <w:uiPriority w:val="99"/>
+    <w:rsid w:val="0027764B"/>
+    <w:rPr>
+      <w:lang w:val="es-AR"/>
+    </w:rPr>
+  </w:style>
 </w:styles>
 </file>
 

</xml_diff>

<commit_message>
Se mejoro la sugerencia de atuendos
</commit_message>
<xml_diff>
--- a/Diseño del TP/Categorías.docx
+++ b/Diseño del TP/Categorías.docx
@@ -113,11 +113,19 @@
                 <w:rFonts w:cstheme="minorHAnsi"/>
               </w:rPr>
             </w:pPr>
-            <w:r>
-              <w:rPr>
-                <w:rFonts w:cstheme="minorHAnsi"/>
-              </w:rPr>
-              <w:t>CAPA 1 (&gt;20º)</w:t>
+            <w:bookmarkStart w:id="0" w:name="_GoBack"/>
+            <w:r>
+              <w:rPr>
+                <w:rFonts w:cstheme="minorHAnsi"/>
+              </w:rPr>
+              <w:t xml:space="preserve">CAPA </w:t>
+            </w:r>
+            <w:bookmarkEnd w:id="0"/>
+            <w:r>
+              <w:rPr>
+                <w:rFonts w:cstheme="minorHAnsi"/>
+              </w:rPr>
+              <w:t>1 (&gt;20º)</w:t>
             </w:r>
           </w:p>
         </w:tc>
@@ -348,19 +356,7 @@
               <w:rPr>
                 <w:rFonts w:cstheme="minorHAnsi"/>
               </w:rPr>
-              <w:t>(</w:t>
-            </w:r>
-            <w:r>
-              <w:rPr>
-                <w:rFonts w:cstheme="minorHAnsi"/>
-              </w:rPr>
-              <w:t>0,1 o 2</w:t>
-            </w:r>
-            <w:r>
-              <w:rPr>
-                <w:rFonts w:cstheme="minorHAnsi"/>
-              </w:rPr>
-              <w:t xml:space="preserve"> DE ESTACAPA)</w:t>
+              <w:t>(0,1 o 2 DE ESTACAPA)</w:t>
             </w:r>
           </w:p>
           <w:p>
@@ -701,19 +697,6 @@
                 <w:rFonts w:cstheme="minorHAnsi"/>
               </w:rPr>
             </w:pPr>
-            <w:r>
-              <w:rPr>
-                <w:rFonts w:cstheme="minorHAnsi"/>
-              </w:rPr>
-              <w:t>PASAMONTANIA</w:t>
-            </w:r>
-          </w:p>
-          <w:p>
-            <w:pPr>
-              <w:rPr>
-                <w:rFonts w:cstheme="minorHAnsi"/>
-              </w:rPr>
-            </w:pPr>
           </w:p>
         </w:tc>
         <w:tc>
@@ -731,8 +714,65 @@
               <w:rPr>
                 <w:rFonts w:cstheme="minorHAnsi"/>
               </w:rPr>
-              <w:t>(2 DE CAPA2)</w:t>
-            </w:r>
+              <w:t>(</w:t>
+            </w:r>
+            <w:r>
+              <w:rPr>
+                <w:rFonts w:cstheme="minorHAnsi"/>
+              </w:rPr>
+              <w:t xml:space="preserve">1 DE </w:t>
+            </w:r>
+            <w:r>
+              <w:rPr>
+                <w:rFonts w:cstheme="minorHAnsi"/>
+              </w:rPr>
+              <w:t>CAPA</w:t>
+            </w:r>
+            <w:r>
+              <w:rPr>
+                <w:rFonts w:cstheme="minorHAnsi"/>
+              </w:rPr>
+              <w:t>2</w:t>
+            </w:r>
+          </w:p>
+          <w:p>
+            <w:pPr>
+              <w:rPr>
+                <w:rFonts w:cstheme="minorHAnsi"/>
+              </w:rPr>
+            </w:pPr>
+            <w:r>
+              <w:rPr>
+                <w:rFonts w:cstheme="minorHAnsi"/>
+              </w:rPr>
+              <w:t>+ 1 DE ESTACAPA</w:t>
+            </w:r>
+            <w:r>
+              <w:rPr>
+                <w:rFonts w:cstheme="minorHAnsi"/>
+              </w:rPr>
+              <w:t>)</w:t>
+            </w:r>
+          </w:p>
+          <w:p>
+            <w:pPr>
+              <w:rPr>
+                <w:rFonts w:cstheme="minorHAnsi"/>
+              </w:rPr>
+            </w:pPr>
+            <w:r>
+              <w:rPr>
+                <w:rFonts w:cstheme="minorHAnsi"/>
+              </w:rPr>
+              <w:t>PASAMONTANIA</w:t>
+            </w:r>
+          </w:p>
+          <w:p>
+            <w:pPr>
+              <w:rPr>
+                <w:rFonts w:cstheme="minorHAnsi"/>
+              </w:rPr>
+            </w:pPr>
           </w:p>
         </w:tc>
         <w:tc>
@@ -750,8 +790,52 @@
               <w:rPr>
                 <w:rFonts w:cstheme="minorHAnsi"/>
               </w:rPr>
-              <w:t>(2 DE CAPA2)</w:t>
-            </w:r>
+              <w:t>(</w:t>
+            </w:r>
+            <w:r>
+              <w:rPr>
+                <w:rFonts w:cstheme="minorHAnsi"/>
+              </w:rPr>
+              <w:t xml:space="preserve">1 DE </w:t>
+            </w:r>
+            <w:r>
+              <w:rPr>
+                <w:rFonts w:cstheme="minorHAnsi"/>
+              </w:rPr>
+              <w:t>CAPA</w:t>
+            </w:r>
+            <w:r>
+              <w:rPr>
+                <w:rFonts w:cstheme="minorHAnsi"/>
+              </w:rPr>
+              <w:t>2</w:t>
+            </w:r>
+          </w:p>
+          <w:p>
+            <w:pPr>
+              <w:rPr>
+                <w:rFonts w:cstheme="minorHAnsi"/>
+              </w:rPr>
+            </w:pPr>
+            <w:r>
+              <w:rPr>
+                <w:rFonts w:cstheme="minorHAnsi"/>
+              </w:rPr>
+              <w:t>+ 1 DE ESTACAPA</w:t>
+            </w:r>
+            <w:r>
+              <w:rPr>
+                <w:rFonts w:cstheme="minorHAnsi"/>
+              </w:rPr>
+              <w:t>)</w:t>
+            </w:r>
+          </w:p>
+          <w:p>
+            <w:pPr>
+              <w:rPr>
+                <w:rFonts w:cstheme="minorHAnsi"/>
+              </w:rPr>
+            </w:pPr>
           </w:p>
         </w:tc>
         <w:tc>
@@ -872,19 +956,7 @@
               <w:rPr>
                 <w:rFonts w:cstheme="minorHAnsi"/>
               </w:rPr>
-              <w:t>(</w:t>
-            </w:r>
-            <w:r>
-              <w:rPr>
-                <w:rFonts w:cstheme="minorHAnsi"/>
-              </w:rPr>
-              <w:t>1</w:t>
-            </w:r>
-            <w:r>
-              <w:rPr>
-                <w:rFonts w:cstheme="minorHAnsi"/>
-              </w:rPr>
-              <w:t xml:space="preserve"> DE CAPA2)</w:t>
+              <w:t>(1 DE CAPA2)</w:t>
             </w:r>
           </w:p>
         </w:tc>
@@ -903,19 +975,7 @@
               <w:rPr>
                 <w:rFonts w:cstheme="minorHAnsi"/>
               </w:rPr>
-              <w:t>(</w:t>
-            </w:r>
-            <w:r>
-              <w:rPr>
-                <w:rFonts w:cstheme="minorHAnsi"/>
-              </w:rPr>
-              <w:t>1</w:t>
-            </w:r>
-            <w:r>
-              <w:rPr>
-                <w:rFonts w:cstheme="minorHAnsi"/>
-              </w:rPr>
-              <w:t xml:space="preserve"> DE CAPA2)</w:t>
+              <w:t>(1 DE CAPA2)</w:t>
             </w:r>
           </w:p>
         </w:tc>
@@ -2223,10 +2283,7 @@
         </w:tc>
       </w:tr>
     </w:tbl>
-    <w:p>
-      <w:bookmarkStart w:id="0" w:name="_GoBack"/>
-      <w:bookmarkEnd w:id="0"/>
-    </w:p>
+    <w:p/>
     <w:sectPr>
       <w:pgSz w:w="15840" w:h="12240" w:orient="landscape"/>
       <w:pgMar w:top="1701" w:right="1417" w:bottom="1701" w:left="1417" w:header="708" w:footer="708" w:gutter="0"/>
@@ -2923,7 +2980,7 @@
   <w:style w:type="paragraph" w:default="1" w:styleId="Normal">
     <w:name w:val="Normal"/>
     <w:qFormat/>
-    <w:rsid w:val="006E2D3C"/>
+    <w:rsid w:val="00973932"/>
     <w:rPr>
       <w:lang w:val="es-AR"/>
     </w:rPr>

</xml_diff>

<commit_message>
Se hiceron los puntos 5,6,7,9,10 y 12 del issue #5
Nota: algunas cosas quiza se deban modificar ej: persistencia de prendas
</commit_message>
<xml_diff>
--- a/Diseño del TP/Categorías.docx
+++ b/Diseño del TP/Categorías.docx
@@ -113,19 +113,11 @@
                 <w:rFonts w:cstheme="minorHAnsi"/>
               </w:rPr>
             </w:pPr>
-            <w:bookmarkStart w:id="0" w:name="_GoBack"/>
-            <w:r>
-              <w:rPr>
-                <w:rFonts w:cstheme="minorHAnsi"/>
-              </w:rPr>
-              <w:t xml:space="preserve">CAPA </w:t>
-            </w:r>
-            <w:bookmarkEnd w:id="0"/>
-            <w:r>
-              <w:rPr>
-                <w:rFonts w:cstheme="minorHAnsi"/>
-              </w:rPr>
-              <w:t>1 (&gt;20º)</w:t>
+            <w:r>
+              <w:rPr>
+                <w:rFonts w:cstheme="minorHAnsi"/>
+              </w:rPr>
+              <w:t>CAPA 1 (&gt;20º)</w:t>
             </w:r>
           </w:p>
         </w:tc>
@@ -1840,6 +1832,26 @@
               </w:rPr>
               <w:t>FALDA</w:t>
             </w:r>
+          </w:p>
+          <w:p>
+            <w:pPr>
+              <w:pStyle w:val="ListParagraph"/>
+              <w:numPr>
+                <w:ilvl w:val="0"/>
+                <w:numId w:val="2"/>
+              </w:numPr>
+              <w:rPr>
+                <w:rFonts w:cstheme="minorHAnsi"/>
+              </w:rPr>
+            </w:pPr>
+            <w:r>
+              <w:rPr>
+                <w:rFonts w:cstheme="minorHAnsi"/>
+              </w:rPr>
+              <w:t>PANTALON</w:t>
+            </w:r>
+            <w:bookmarkStart w:id="0" w:name="_GoBack"/>
+            <w:bookmarkEnd w:id="0"/>
           </w:p>
         </w:tc>
         <w:tc>

</xml_diff>